<commit_message>
Updated Problem 4 text
Added in a description of Problem 4 along with input and output specifications and a place to put sample data
</commit_message>
<xml_diff>
--- a/Comp Sci Competition Problems.docx
+++ b/Comp Sci Competition Problems.docx
@@ -2197,9 +2197,172 @@
       <w:r>
         <w:t xml:space="preserve"> cipher is a well-known cipher in which each letter is replaced with one a predetermined distance away from it in the alphabet.</w:t>
       </w:r>
+      <w:r>
+        <w:t xml:space="preserve"> For example, if Caesar wanted to send the message, “HELP,” to another battalion, and they agreed that the “shift” was 3, he would send the message “</w:t>
+      </w:r>
+      <w:r>
+        <w:t>KHOS</w:t>
+      </w:r>
+      <w:r>
+        <w:t>.” Your job is to figure out what messages to send given a shift value and a message.</w:t>
+      </w:r>
+    </w:p>
+    <w:p>
+      <w:pPr>
+        <w:pStyle w:val="Subtitle"/>
+      </w:pPr>
+      <w:r>
+        <w:t>Input: caesar.in</w:t>
+      </w:r>
+    </w:p>
+    <w:p>
+      <w:r>
+        <w:tab/>
+        <w:t>The first line of the input file will contain an integer N (1</w:t>
+      </w:r>
+      <w:r>
+        <w:rPr>
+          <w:u w:val="single"/>
+        </w:rPr>
+        <w:t>&lt;</w:t>
+      </w:r>
+      <w:r>
+        <w:t>N</w:t>
+      </w:r>
+      <w:r>
+        <w:rPr>
+          <w:u w:val="single"/>
+        </w:rPr>
+        <w:t>&lt;</w:t>
+      </w:r>
+      <w:r>
+        <w:t>100), representing the number of messages you must encode. Each message will be two lines. The first line will be another integer, S (-26</w:t>
+      </w:r>
+      <w:r>
+        <w:rPr>
+          <w:u w:val="single"/>
+        </w:rPr>
+        <w:t>&lt;</w:t>
+      </w:r>
+      <w:r>
+        <w:t>S</w:t>
+      </w:r>
+      <w:r>
+        <w:rPr>
+          <w:u w:val="single"/>
+        </w:rPr>
+        <w:t>&lt;</w:t>
+      </w:r>
+      <w:r>
+        <w:t>26), representing the number of letters to shift forwards (negative numbers indicate backwards shift). The next line will be the message to encrypt, and will be between 1 and 100 characters long.</w:t>
+      </w:r>
+    </w:p>
+    <w:p>
+      <w:pPr>
+        <w:pStyle w:val="Subtitle"/>
+      </w:pPr>
+      <w:r>
+        <w:t>Output:</w:t>
+      </w:r>
       <w:bookmarkStart w:id="0" w:name="_GoBack"/>
       <w:bookmarkEnd w:id="0"/>
     </w:p>
+    <w:p>
+      <w:r>
+        <w:tab/>
+        <w:t>Print out N lines, each containing the corresponding shifted message from the input file. Spaces and punctuation receive no shift.</w:t>
+      </w:r>
+    </w:p>
+    <w:p>
+      <w:pPr>
+        <w:pStyle w:val="Subtitle"/>
+      </w:pPr>
+      <w:r>
+        <w:t>Samples:</w:t>
+      </w:r>
+    </w:p>
+    <w:tbl>
+      <w:tblPr>
+        <w:tblStyle w:val="TableGrid"/>
+        <w:tblW w:w="0" w:type="auto"/>
+        <w:tblLook w:val="04A0" w:firstRow="1" w:lastRow="0" w:firstColumn="1" w:lastColumn="0" w:noHBand="0" w:noVBand="1"/>
+      </w:tblPr>
+      <w:tblGrid>
+        <w:gridCol w:w="4675"/>
+        <w:gridCol w:w="4675"/>
+      </w:tblGrid>
+      <w:tr>
+        <w:tc>
+          <w:tcPr>
+            <w:tcW w:w="4675" w:type="dxa"/>
+          </w:tcPr>
+          <w:p>
+            <w:pPr>
+              <w:jc w:val="center"/>
+            </w:pPr>
+            <w:r>
+              <w:t>Input</w:t>
+            </w:r>
+          </w:p>
+        </w:tc>
+        <w:tc>
+          <w:tcPr>
+            <w:tcW w:w="4675" w:type="dxa"/>
+          </w:tcPr>
+          <w:p>
+            <w:pPr>
+              <w:jc w:val="center"/>
+            </w:pPr>
+            <w:r>
+              <w:t>Output</w:t>
+            </w:r>
+          </w:p>
+        </w:tc>
+      </w:tr>
+      <w:tr>
+        <w:tc>
+          <w:tcPr>
+            <w:tcW w:w="4675" w:type="dxa"/>
+          </w:tcPr>
+          <w:p/>
+        </w:tc>
+        <w:tc>
+          <w:tcPr>
+            <w:tcW w:w="4675" w:type="dxa"/>
+          </w:tcPr>
+          <w:p/>
+        </w:tc>
+      </w:tr>
+      <w:tr>
+        <w:tc>
+          <w:tcPr>
+            <w:tcW w:w="4675" w:type="dxa"/>
+          </w:tcPr>
+          <w:p/>
+        </w:tc>
+        <w:tc>
+          <w:tcPr>
+            <w:tcW w:w="4675" w:type="dxa"/>
+          </w:tcPr>
+          <w:p/>
+        </w:tc>
+      </w:tr>
+      <w:tr>
+        <w:tc>
+          <w:tcPr>
+            <w:tcW w:w="4675" w:type="dxa"/>
+          </w:tcPr>
+          <w:p/>
+        </w:tc>
+        <w:tc>
+          <w:tcPr>
+            <w:tcW w:w="4675" w:type="dxa"/>
+          </w:tcPr>
+          <w:p/>
+        </w:tc>
+      </w:tr>
+    </w:tbl>
+    <w:p/>
     <w:sectPr>
       <w:pgSz w:w="12240" w:h="15840"/>
       <w:pgMar w:top="1440" w:right="1440" w:bottom="1440" w:left="1440" w:header="720" w:footer="720" w:gutter="0"/>
@@ -3040,7 +3203,7 @@
 </file>
 
 <file path=customXml/itemProps1.xml><?xml version="1.0" encoding="utf-8"?>
-<ds:datastoreItem xmlns:ds="http://schemas.openxmlformats.org/officeDocument/2006/customXml" ds:itemID="{BE67FB79-F1A7-4164-9556-2BE7A0BA927C}">
+<ds:datastoreItem xmlns:ds="http://schemas.openxmlformats.org/officeDocument/2006/customXml" ds:itemID="{E747FA08-7004-43D9-81DB-62DCF45165D6}">
   <ds:schemaRefs>
     <ds:schemaRef ds:uri="http://schemas.openxmlformats.org/officeDocument/2006/bibliography"/>
   </ds:schemaRefs>

</xml_diff>

<commit_message>
Finished the heights problem
Made three sample files to display as examples and the sample file to test programs. Also made a program to generate sample files
</commit_message>
<xml_diff>
--- a/Comp Sci Competition Problems.docx
+++ b/Comp Sci Competition Problems.docx
@@ -66,7 +66,7 @@
               </w:rPr>
               <w:drawing>
                 <wp:inline distT="0" distB="0" distL="0" distR="0" wp14:anchorId="0DBF4560" wp14:editId="7DD53941">
-                  <wp:extent cx="2771775" cy="1340260"/>
+                  <wp:extent cx="2447925" cy="1183666"/>
                   <wp:effectExtent l="0" t="0" r="0" b="0"/>
                   <wp:docPr id="1" name="Picture 1" descr="Image result for cut node graph theory"/>
                   <wp:cNvGraphicFramePr>
@@ -97,7 +97,7 @@
                         <pic:spPr bwMode="auto">
                           <a:xfrm>
                             <a:off x="0" y="0"/>
-                            <a:ext cx="2858990" cy="1382432"/>
+                            <a:ext cx="2543936" cy="1230091"/>
                           </a:xfrm>
                           <a:prstGeom prst="rect">
                             <a:avLst/>
@@ -132,8 +132,8 @@
               </w:rPr>
               <w:drawing>
                 <wp:inline distT="0" distB="0" distL="0" distR="0">
-                  <wp:extent cx="2781300" cy="1400175"/>
-                  <wp:effectExtent l="0" t="0" r="0" b="9525"/>
+                  <wp:extent cx="2266950" cy="1141239"/>
+                  <wp:effectExtent l="0" t="0" r="0" b="1905"/>
                   <wp:docPr id="2" name="Picture 2" descr="C:\Users\Patrick\AppData\Local\Microsoft\Windows\INetCacheContent.Word\separated.png"/>
                   <wp:cNvGraphicFramePr>
                     <a:graphicFrameLocks xmlns:a="http://schemas.openxmlformats.org/drawingml/2006/main" noChangeAspect="1"/>
@@ -163,7 +163,7 @@
                         <pic:spPr bwMode="auto">
                           <a:xfrm>
                             <a:off x="0" y="0"/>
-                            <a:ext cx="2781300" cy="1400175"/>
+                            <a:ext cx="2278967" cy="1147289"/>
                           </a:xfrm>
                           <a:prstGeom prst="rect">
                             <a:avLst/>
@@ -323,18 +323,16 @@
     </w:p>
     <w:p>
       <w:r>
-        <w:t>For each dataset, print a single integer, followed by a newline, representing the minimum number of additional edges required to make the network invulnerable (i.e., make it so that there are no longer any “cut nodes” within the graph). For example, in the graph above, the answer would be 1, because an edge from b to f would make the graph invulnerable (connectivity would be maintained even if a</w:t>
-      </w:r>
-      <w:r>
-        <w:t>ny</w:t>
-      </w:r>
-      <w:r>
-        <w:t xml:space="preserve"> node were removed).</w:t>
+        <w:t>For each dataset, print a single integer, followed by a newline, representing the minimum number of additional edges required to make the network invulnerable (i.e., make it so that there are no longer any “cut nodes” within the graph). For example, in the graph above, the answer would be 1, because an edge from b to f would make the graph invulnerable</w:t>
+      </w:r>
+      <w:r>
+        <w:t>.</w:t>
       </w:r>
     </w:p>
     <w:p>
       <w:pPr>
         <w:pStyle w:val="Subtitle"/>
+        <w:spacing w:after="0"/>
       </w:pPr>
       <w:r>
         <w:t>Samples:</w:t>
@@ -425,22 +423,22 @@
           </w:p>
           <w:p>
             <w:r>
+              <w:t>2 6</w:t>
+            </w:r>
+          </w:p>
+          <w:p>
+            <w:r>
+              <w:t>6 4</w:t>
+            </w:r>
+          </w:p>
+          <w:p>
+            <w:r>
+              <w:t>4 1</w:t>
+            </w:r>
+          </w:p>
+          <w:p>
+            <w:r>
               <w:lastRenderedPageBreak/>
-              <w:t>2 6</w:t>
-            </w:r>
-          </w:p>
-          <w:p>
-            <w:r>
-              <w:t>6 4</w:t>
-            </w:r>
-          </w:p>
-          <w:p>
-            <w:r>
-              <w:t>4 1</w:t>
-            </w:r>
-          </w:p>
-          <w:p>
-            <w:r>
               <w:t>4 5</w:t>
             </w:r>
           </w:p>
@@ -474,6 +472,7 @@
               <w:t>1 4</w:t>
             </w:r>
           </w:p>
+          <w:p/>
         </w:tc>
         <w:tc>
           <w:tcPr>
@@ -608,6 +607,7 @@
               <w:t>13 14</w:t>
             </w:r>
           </w:p>
+          <w:p/>
         </w:tc>
         <w:tc>
           <w:tcPr>
@@ -711,6 +711,7 @@
               <w:t>d e</w:t>
             </w:r>
           </w:p>
+          <w:p/>
         </w:tc>
         <w:tc>
           <w:tcPr>
@@ -879,6 +880,7 @@
               <w:t>15</w:t>
             </w:r>
           </w:p>
+          <w:p/>
         </w:tc>
         <w:tc>
           <w:tcPr>
@@ -926,6 +928,7 @@
               <w:t>602910</w:t>
             </w:r>
           </w:p>
+          <w:p/>
         </w:tc>
         <w:tc>
           <w:tcPr>
@@ -1036,6 +1039,7 @@
           </w:p>
           <w:p>
             <w:r>
+              <w:lastRenderedPageBreak/>
               <w:t>691368</w:t>
             </w:r>
           </w:p>
@@ -1046,237 +1050,237 @@
           </w:p>
           <w:p>
             <w:r>
+              <w:t>559099</w:t>
+            </w:r>
+          </w:p>
+          <w:p>
+            <w:r>
+              <w:t>763899</w:t>
+            </w:r>
+          </w:p>
+          <w:p>
+            <w:r>
+              <w:t>994047</w:t>
+            </w:r>
+          </w:p>
+          <w:p>
+            <w:r>
+              <w:t>277947</w:t>
+            </w:r>
+          </w:p>
+          <w:p>
+            <w:r>
+              <w:t>218159</w:t>
+            </w:r>
+          </w:p>
+          <w:p>
+            <w:r>
+              <w:t>770312</w:t>
+            </w:r>
+          </w:p>
+          <w:p>
+            <w:r>
+              <w:t>769306</w:t>
+            </w:r>
+          </w:p>
+          <w:p>
+            <w:r>
+              <w:t>853168</w:t>
+            </w:r>
+          </w:p>
+          <w:p>
+            <w:r>
+              <w:t>551208</w:t>
+            </w:r>
+          </w:p>
+          <w:p>
+            <w:r>
+              <w:t>57266</w:t>
+            </w:r>
+          </w:p>
+          <w:p>
+            <w:r>
+              <w:t>11388</w:t>
+            </w:r>
+          </w:p>
+          <w:p>
+            <w:r>
+              <w:t>918924</w:t>
+            </w:r>
+          </w:p>
+          <w:p>
+            <w:r>
+              <w:t>917582</w:t>
+            </w:r>
+          </w:p>
+          <w:p>
+            <w:r>
+              <w:t>950207</w:t>
+            </w:r>
+          </w:p>
+          <w:p>
+            <w:r>
+              <w:t>746476</w:t>
+            </w:r>
+          </w:p>
+          <w:p>
+            <w:r>
+              <w:t>370523</w:t>
+            </w:r>
+          </w:p>
+          <w:p>
+            <w:r>
+              <w:t>722446</w:t>
+            </w:r>
+          </w:p>
+          <w:p>
+            <w:r>
+              <w:t>463218</w:t>
+            </w:r>
+          </w:p>
+          <w:p>
+            <w:r>
+              <w:t>150761</w:t>
+            </w:r>
+          </w:p>
+          <w:p>
+            <w:r>
+              <w:t>327939</w:t>
+            </w:r>
+          </w:p>
+          <w:p>
+            <w:r>
+              <w:t>421663</w:t>
+            </w:r>
+          </w:p>
+          <w:p>
+            <w:r>
+              <w:t>469995</w:t>
+            </w:r>
+          </w:p>
+          <w:p>
+            <w:r>
+              <w:t>610258</w:t>
+            </w:r>
+          </w:p>
+          <w:p>
+            <w:r>
+              <w:t>854924</w:t>
+            </w:r>
+          </w:p>
+          <w:p>
+            <w:r>
+              <w:t>463368</w:t>
+            </w:r>
+          </w:p>
+          <w:p>
+            <w:r>
+              <w:t>528311</w:t>
+            </w:r>
+          </w:p>
+          <w:p>
+            <w:r>
+              <w:t>187171</w:t>
+            </w:r>
+          </w:p>
+          <w:p>
+            <w:r>
+              <w:t>250595</w:t>
+            </w:r>
+          </w:p>
+          <w:p>
+            <w:r>
+              <w:t>413962</w:t>
+            </w:r>
+          </w:p>
+          <w:p>
+            <w:r>
+              <w:t>576577</w:t>
+            </w:r>
+          </w:p>
+          <w:p>
+            <w:r>
+              <w:t>100371</w:t>
+            </w:r>
+          </w:p>
+          <w:p>
+            <w:r>
+              <w:t>61147</w:t>
+            </w:r>
+          </w:p>
+          <w:p>
+            <w:r>
+              <w:t>149724</w:t>
+            </w:r>
+          </w:p>
+          <w:p>
+            <w:r>
+              <w:t>693225</w:t>
+            </w:r>
+          </w:p>
+          <w:p>
+            <w:r>
+              <w:t>657355</w:t>
+            </w:r>
+          </w:p>
+          <w:p>
+            <w:r>
+              <w:t>512183</w:t>
+            </w:r>
+          </w:p>
+          <w:p>
+            <w:r>
+              <w:t>64535</w:t>
+            </w:r>
+          </w:p>
+          <w:p>
+            <w:r>
+              <w:t>30299</w:t>
+            </w:r>
+          </w:p>
+          <w:p>
+            <w:r>
+              <w:t>566582</w:t>
+            </w:r>
+          </w:p>
+          <w:p>
+            <w:r>
+              <w:t>305730</w:t>
+            </w:r>
+          </w:p>
+          <w:p>
+            <w:r>
+              <w:t>599727</w:t>
+            </w:r>
+          </w:p>
+          <w:p>
+            <w:r>
+              <w:t>16370</w:t>
+            </w:r>
+          </w:p>
+          <w:p>
+            <w:r>
+              <w:t>124231</w:t>
+            </w:r>
+          </w:p>
+          <w:p>
+            <w:r>
+              <w:t>48065</w:t>
+            </w:r>
+          </w:p>
+          <w:p>
+            <w:r>
+              <w:t>409289</w:t>
+            </w:r>
+          </w:p>
+          <w:p>
+            <w:r>
+              <w:t>815121</w:t>
+            </w:r>
+          </w:p>
+          <w:p>
+            <w:r>
               <w:lastRenderedPageBreak/>
-              <w:t>559099</w:t>
-            </w:r>
-          </w:p>
-          <w:p>
-            <w:r>
-              <w:t>763899</w:t>
-            </w:r>
-          </w:p>
-          <w:p>
-            <w:r>
-              <w:t>994047</w:t>
-            </w:r>
-          </w:p>
-          <w:p>
-            <w:r>
-              <w:t>277947</w:t>
-            </w:r>
-          </w:p>
-          <w:p>
-            <w:r>
-              <w:t>218159</w:t>
-            </w:r>
-          </w:p>
-          <w:p>
-            <w:r>
-              <w:t>770312</w:t>
-            </w:r>
-          </w:p>
-          <w:p>
-            <w:r>
-              <w:t>769306</w:t>
-            </w:r>
-          </w:p>
-          <w:p>
-            <w:r>
-              <w:t>853168</w:t>
-            </w:r>
-          </w:p>
-          <w:p>
-            <w:r>
-              <w:t>551208</w:t>
-            </w:r>
-          </w:p>
-          <w:p>
-            <w:r>
-              <w:t>57266</w:t>
-            </w:r>
-          </w:p>
-          <w:p>
-            <w:r>
-              <w:t>11388</w:t>
-            </w:r>
-          </w:p>
-          <w:p>
-            <w:r>
-              <w:t>918924</w:t>
-            </w:r>
-          </w:p>
-          <w:p>
-            <w:r>
-              <w:t>917582</w:t>
-            </w:r>
-          </w:p>
-          <w:p>
-            <w:r>
-              <w:t>950207</w:t>
-            </w:r>
-          </w:p>
-          <w:p>
-            <w:r>
-              <w:t>746476</w:t>
-            </w:r>
-          </w:p>
-          <w:p>
-            <w:r>
-              <w:t>370523</w:t>
-            </w:r>
-          </w:p>
-          <w:p>
-            <w:r>
-              <w:t>722446</w:t>
-            </w:r>
-          </w:p>
-          <w:p>
-            <w:r>
-              <w:t>463218</w:t>
-            </w:r>
-          </w:p>
-          <w:p>
-            <w:r>
-              <w:t>150761</w:t>
-            </w:r>
-          </w:p>
-          <w:p>
-            <w:r>
-              <w:t>327939</w:t>
-            </w:r>
-          </w:p>
-          <w:p>
-            <w:r>
-              <w:t>421663</w:t>
-            </w:r>
-          </w:p>
-          <w:p>
-            <w:r>
-              <w:t>469995</w:t>
-            </w:r>
-          </w:p>
-          <w:p>
-            <w:r>
-              <w:t>610258</w:t>
-            </w:r>
-          </w:p>
-          <w:p>
-            <w:r>
-              <w:t>854924</w:t>
-            </w:r>
-          </w:p>
-          <w:p>
-            <w:r>
-              <w:t>463368</w:t>
-            </w:r>
-          </w:p>
-          <w:p>
-            <w:r>
-              <w:t>528311</w:t>
-            </w:r>
-          </w:p>
-          <w:p>
-            <w:r>
-              <w:t>187171</w:t>
-            </w:r>
-          </w:p>
-          <w:p>
-            <w:r>
-              <w:t>250595</w:t>
-            </w:r>
-          </w:p>
-          <w:p>
-            <w:r>
-              <w:t>413962</w:t>
-            </w:r>
-          </w:p>
-          <w:p>
-            <w:r>
-              <w:t>576577</w:t>
-            </w:r>
-          </w:p>
-          <w:p>
-            <w:r>
-              <w:t>100371</w:t>
-            </w:r>
-          </w:p>
-          <w:p>
-            <w:r>
-              <w:t>61147</w:t>
-            </w:r>
-          </w:p>
-          <w:p>
-            <w:r>
-              <w:t>149724</w:t>
-            </w:r>
-          </w:p>
-          <w:p>
-            <w:r>
-              <w:t>693225</w:t>
-            </w:r>
-          </w:p>
-          <w:p>
-            <w:r>
-              <w:t>657355</w:t>
-            </w:r>
-          </w:p>
-          <w:p>
-            <w:r>
-              <w:t>512183</w:t>
-            </w:r>
-          </w:p>
-          <w:p>
-            <w:r>
-              <w:t>64535</w:t>
-            </w:r>
-          </w:p>
-          <w:p>
-            <w:r>
-              <w:t>30299</w:t>
-            </w:r>
-          </w:p>
-          <w:p>
-            <w:r>
-              <w:t>566582</w:t>
-            </w:r>
-          </w:p>
-          <w:p>
-            <w:r>
-              <w:t>305730</w:t>
-            </w:r>
-          </w:p>
-          <w:p>
-            <w:r>
-              <w:t>599727</w:t>
-            </w:r>
-          </w:p>
-          <w:p>
-            <w:r>
-              <w:t>16370</w:t>
-            </w:r>
-          </w:p>
-          <w:p>
-            <w:r>
-              <w:t>124231</w:t>
-            </w:r>
-          </w:p>
-          <w:p>
-            <w:r>
-              <w:t>48065</w:t>
-            </w:r>
-          </w:p>
-          <w:p>
-            <w:r>
-              <w:t>409289</w:t>
-            </w:r>
-          </w:p>
-          <w:p>
-            <w:r>
-              <w:t>815121</w:t>
-            </w:r>
-          </w:p>
-          <w:p>
-            <w:r>
               <w:t>250109</w:t>
             </w:r>
           </w:p>
@@ -1287,7 +1291,6 @@
           </w:p>
           <w:p>
             <w:r>
-              <w:lastRenderedPageBreak/>
               <w:t>497077</w:t>
             </w:r>
           </w:p>
@@ -1471,6 +1474,7 @@
               <w:t>115033</w:t>
             </w:r>
           </w:p>
+          <w:p/>
         </w:tc>
         <w:tc>
           <w:tcPr>
@@ -1549,6 +1553,7 @@
           </w:p>
           <w:p>
             <w:r>
+              <w:lastRenderedPageBreak/>
               <w:t>2</w:t>
             </w:r>
           </w:p>
@@ -1559,248 +1564,247 @@
           </w:p>
           <w:p>
             <w:r>
+              <w:t>3</w:t>
+            </w:r>
+          </w:p>
+          <w:p>
+            <w:r>
+              <w:t>2</w:t>
+            </w:r>
+          </w:p>
+          <w:p>
+            <w:r>
+              <w:t>3</w:t>
+            </w:r>
+          </w:p>
+          <w:p>
+            <w:r>
+              <w:t>2</w:t>
+            </w:r>
+          </w:p>
+          <w:p>
+            <w:r>
+              <w:t>2</w:t>
+            </w:r>
+          </w:p>
+          <w:p>
+            <w:r>
+              <w:t>3</w:t>
+            </w:r>
+          </w:p>
+          <w:p>
+            <w:r>
+              <w:t>2</w:t>
+            </w:r>
+          </w:p>
+          <w:p>
+            <w:r>
+              <w:t>5</w:t>
+            </w:r>
+          </w:p>
+          <w:p>
+            <w:r>
+              <w:t>4</w:t>
+            </w:r>
+          </w:p>
+          <w:p>
+            <w:r>
+              <w:t>4</w:t>
+            </w:r>
+          </w:p>
+          <w:p>
+            <w:r>
+              <w:t>4</w:t>
+            </w:r>
+          </w:p>
+          <w:p>
+            <w:r>
+              <w:t>2</w:t>
+            </w:r>
+          </w:p>
+          <w:p>
+            <w:r>
+              <w:t>1</w:t>
+            </w:r>
+          </w:p>
+          <w:p>
+            <w:r>
+              <w:t>2</w:t>
+            </w:r>
+          </w:p>
+          <w:p>
+            <w:r>
+              <w:t>2</w:t>
+            </w:r>
+          </w:p>
+          <w:p>
+            <w:r>
+              <w:t>2</w:t>
+            </w:r>
+          </w:p>
+          <w:p>
+            <w:r>
+              <w:t>5</w:t>
+            </w:r>
+          </w:p>
+          <w:p>
+            <w:r>
+              <w:t>2</w:t>
+            </w:r>
+          </w:p>
+          <w:p>
+            <w:r>
+              <w:t>2</w:t>
+            </w:r>
+          </w:p>
+          <w:p>
+            <w:r>
+              <w:t>2</w:t>
+            </w:r>
+          </w:p>
+          <w:p>
+            <w:r>
+              <w:t>3</w:t>
+            </w:r>
+          </w:p>
+          <w:p>
+            <w:r>
+              <w:t>3</w:t>
+            </w:r>
+          </w:p>
+          <w:p>
+            <w:r>
+              <w:t>4</w:t>
+            </w:r>
+          </w:p>
+          <w:p>
+            <w:r>
+              <w:t>4</w:t>
+            </w:r>
+          </w:p>
+          <w:p>
+            <w:r>
+              <w:t>3</w:t>
+            </w:r>
+          </w:p>
+          <w:p>
+            <w:r>
+              <w:t>1</w:t>
+            </w:r>
+          </w:p>
+          <w:p>
+            <w:r>
+              <w:t>2</w:t>
+            </w:r>
+          </w:p>
+          <w:p>
+            <w:r>
+              <w:t>3</w:t>
+            </w:r>
+          </w:p>
+          <w:p>
+            <w:r>
+              <w:t>1</w:t>
+            </w:r>
+          </w:p>
+          <w:p>
+            <w:r>
+              <w:t>2</w:t>
+            </w:r>
+          </w:p>
+          <w:p>
+            <w:r>
+              <w:t>2</w:t>
+            </w:r>
+          </w:p>
+          <w:p>
+            <w:r>
+              <w:t>3</w:t>
+            </w:r>
+          </w:p>
+          <w:p>
+            <w:r>
+              <w:t>4</w:t>
+            </w:r>
+          </w:p>
+          <w:p>
+            <w:r>
+              <w:t>3</w:t>
+            </w:r>
+          </w:p>
+          <w:p>
+            <w:r>
+              <w:t>3</w:t>
+            </w:r>
+          </w:p>
+          <w:p>
+            <w:r>
+              <w:t>2</w:t>
+            </w:r>
+          </w:p>
+          <w:p>
+            <w:r>
+              <w:t>2</w:t>
+            </w:r>
+          </w:p>
+          <w:p>
+            <w:r>
+              <w:t>4</w:t>
+            </w:r>
+          </w:p>
+          <w:p>
+            <w:r>
+              <w:t>5</w:t>
+            </w:r>
+          </w:p>
+          <w:p>
+            <w:r>
+              <w:t>2</w:t>
+            </w:r>
+          </w:p>
+          <w:p>
+            <w:r>
+              <w:t>3</w:t>
+            </w:r>
+          </w:p>
+          <w:p>
+            <w:r>
+              <w:t>1</w:t>
+            </w:r>
+          </w:p>
+          <w:p>
+            <w:r>
+              <w:t>2</w:t>
+            </w:r>
+          </w:p>
+          <w:p>
+            <w:r>
+              <w:t>1</w:t>
+            </w:r>
+          </w:p>
+          <w:p>
+            <w:r>
+              <w:t>3</w:t>
+            </w:r>
+          </w:p>
+          <w:p>
+            <w:r>
+              <w:t>1</w:t>
+            </w:r>
+          </w:p>
+          <w:p>
+            <w:r>
               <w:lastRenderedPageBreak/>
-              <w:t>3</w:t>
-            </w:r>
-          </w:p>
-          <w:p>
-            <w:r>
-              <w:t>2</w:t>
-            </w:r>
-          </w:p>
-          <w:p>
-            <w:r>
-              <w:t>3</w:t>
-            </w:r>
-          </w:p>
-          <w:p>
-            <w:r>
-              <w:t>2</w:t>
-            </w:r>
-          </w:p>
-          <w:p>
-            <w:r>
-              <w:t>2</w:t>
-            </w:r>
-          </w:p>
-          <w:p>
-            <w:r>
-              <w:t>3</w:t>
-            </w:r>
-          </w:p>
-          <w:p>
-            <w:r>
-              <w:t>2</w:t>
-            </w:r>
-          </w:p>
-          <w:p>
-            <w:r>
-              <w:t>5</w:t>
-            </w:r>
-          </w:p>
-          <w:p>
-            <w:r>
               <w:t>4</w:t>
             </w:r>
           </w:p>
           <w:p>
             <w:r>
-              <w:t>4</w:t>
-            </w:r>
-          </w:p>
-          <w:p>
-            <w:r>
-              <w:t>4</w:t>
-            </w:r>
-          </w:p>
-          <w:p>
-            <w:r>
-              <w:t>2</w:t>
-            </w:r>
-          </w:p>
-          <w:p>
-            <w:r>
-              <w:t>1</w:t>
-            </w:r>
-          </w:p>
-          <w:p>
-            <w:r>
-              <w:t>2</w:t>
-            </w:r>
-          </w:p>
-          <w:p>
-            <w:r>
-              <w:t>2</w:t>
-            </w:r>
-          </w:p>
-          <w:p>
-            <w:r>
-              <w:t>2</w:t>
-            </w:r>
-          </w:p>
-          <w:p>
-            <w:r>
-              <w:t>5</w:t>
-            </w:r>
-          </w:p>
-          <w:p>
-            <w:r>
-              <w:t>2</w:t>
-            </w:r>
-          </w:p>
-          <w:p>
-            <w:r>
-              <w:t>2</w:t>
-            </w:r>
-          </w:p>
-          <w:p>
-            <w:r>
-              <w:t>2</w:t>
-            </w:r>
-          </w:p>
-          <w:p>
-            <w:r>
-              <w:t>3</w:t>
-            </w:r>
-          </w:p>
-          <w:p>
-            <w:r>
-              <w:t>3</w:t>
-            </w:r>
-          </w:p>
-          <w:p>
-            <w:r>
-              <w:t>4</w:t>
-            </w:r>
-          </w:p>
-          <w:p>
-            <w:r>
-              <w:t>4</w:t>
-            </w:r>
-          </w:p>
-          <w:p>
-            <w:r>
-              <w:t>3</w:t>
-            </w:r>
-          </w:p>
-          <w:p>
-            <w:r>
-              <w:t>1</w:t>
-            </w:r>
-          </w:p>
-          <w:p>
-            <w:r>
-              <w:t>2</w:t>
-            </w:r>
-          </w:p>
-          <w:p>
-            <w:r>
-              <w:t>3</w:t>
-            </w:r>
-          </w:p>
-          <w:p>
-            <w:r>
-              <w:t>1</w:t>
-            </w:r>
-          </w:p>
-          <w:p>
-            <w:r>
-              <w:t>2</w:t>
-            </w:r>
-          </w:p>
-          <w:p>
-            <w:r>
-              <w:t>2</w:t>
-            </w:r>
-          </w:p>
-          <w:p>
-            <w:r>
-              <w:t>3</w:t>
-            </w:r>
-          </w:p>
-          <w:p>
-            <w:r>
-              <w:t>4</w:t>
-            </w:r>
-          </w:p>
-          <w:p>
-            <w:r>
-              <w:t>3</w:t>
-            </w:r>
-          </w:p>
-          <w:p>
-            <w:r>
-              <w:t>3</w:t>
-            </w:r>
-          </w:p>
-          <w:p>
-            <w:r>
-              <w:t>2</w:t>
-            </w:r>
-          </w:p>
-          <w:p>
-            <w:r>
-              <w:t>2</w:t>
-            </w:r>
-          </w:p>
-          <w:p>
-            <w:r>
-              <w:t>4</w:t>
-            </w:r>
-          </w:p>
-          <w:p>
-            <w:r>
-              <w:t>5</w:t>
-            </w:r>
-          </w:p>
-          <w:p>
-            <w:r>
-              <w:t>2</w:t>
-            </w:r>
-          </w:p>
-          <w:p>
-            <w:r>
-              <w:t>3</w:t>
-            </w:r>
-          </w:p>
-          <w:p>
-            <w:r>
-              <w:t>1</w:t>
-            </w:r>
-          </w:p>
-          <w:p>
-            <w:r>
-              <w:t>2</w:t>
-            </w:r>
-          </w:p>
-          <w:p>
-            <w:r>
-              <w:t>1</w:t>
-            </w:r>
-          </w:p>
-          <w:p>
-            <w:r>
-              <w:t>3</w:t>
-            </w:r>
-          </w:p>
-          <w:p>
-            <w:r>
-              <w:t>1</w:t>
-            </w:r>
-          </w:p>
-          <w:p>
-            <w:r>
-              <w:t>4</w:t>
-            </w:r>
-          </w:p>
-          <w:p>
-            <w:r>
-              <w:t>2</w:t>
-            </w:r>
-          </w:p>
-          <w:p>
-            <w:r>
-              <w:lastRenderedPageBreak/>
+              <w:t>2</w:t>
+            </w:r>
+          </w:p>
+          <w:p>
+            <w:r>
               <w:t>3</w:t>
             </w:r>
           </w:p>
@@ -2124,13 +2128,42 @@
           <w:tcPr>
             <w:tcW w:w="4675" w:type="dxa"/>
           </w:tcPr>
+          <w:p>
+            <w:r>
+              <w:t>170 SO</w:t>
+            </w:r>
+          </w:p>
+          <w:p>
+            <w:r>
+              <w:t>170 SE</w:t>
+            </w:r>
+          </w:p>
+          <w:p>
+            <w:r>
+              <w:t>1000 F</w:t>
+            </w:r>
+          </w:p>
           <w:p/>
         </w:tc>
         <w:tc>
           <w:tcPr>
             <w:tcW w:w="4675" w:type="dxa"/>
           </w:tcPr>
-          <w:p/>
+          <w:p>
+            <w:r>
+              <w:t>1000 F</w:t>
+            </w:r>
+          </w:p>
+          <w:p>
+            <w:r>
+              <w:t>170 SE</w:t>
+            </w:r>
+          </w:p>
+          <w:p>
+            <w:r>
+              <w:t>170 SO</w:t>
+            </w:r>
+          </w:p>
         </w:tc>
       </w:tr>
       <w:tr>
@@ -2138,13 +2171,196 @@
           <w:tcPr>
             <w:tcW w:w="4675" w:type="dxa"/>
           </w:tcPr>
+          <w:p>
+            <w:pPr>
+              <w:rPr>
+                <w:lang w:val="de-DE"/>
+              </w:rPr>
+            </w:pPr>
+            <w:r>
+              <w:rPr>
+                <w:lang w:val="de-DE"/>
+              </w:rPr>
+              <w:t>678 F</w:t>
+            </w:r>
+          </w:p>
+          <w:p>
+            <w:pPr>
+              <w:rPr>
+                <w:lang w:val="de-DE"/>
+              </w:rPr>
+            </w:pPr>
+            <w:r>
+              <w:rPr>
+                <w:lang w:val="de-DE"/>
+              </w:rPr>
+              <w:t>560 J</w:t>
+            </w:r>
+          </w:p>
+          <w:p>
+            <w:pPr>
+              <w:rPr>
+                <w:lang w:val="de-DE"/>
+              </w:rPr>
+            </w:pPr>
+            <w:r>
+              <w:rPr>
+                <w:lang w:val="de-DE"/>
+              </w:rPr>
+              <w:t>407 SE</w:t>
+            </w:r>
+          </w:p>
+          <w:p>
+            <w:pPr>
+              <w:rPr>
+                <w:lang w:val="de-DE"/>
+              </w:rPr>
+            </w:pPr>
+            <w:r>
+              <w:rPr>
+                <w:lang w:val="de-DE"/>
+              </w:rPr>
+              <w:t>784 F</w:t>
+            </w:r>
+          </w:p>
+          <w:p>
+            <w:pPr>
+              <w:rPr>
+                <w:lang w:val="de-DE"/>
+              </w:rPr>
+            </w:pPr>
+            <w:r>
+              <w:rPr>
+                <w:lang w:val="de-DE"/>
+              </w:rPr>
+              <w:t>795 SO</w:t>
+            </w:r>
+          </w:p>
+          <w:p>
+            <w:pPr>
+              <w:rPr>
+                <w:lang w:val="de-DE"/>
+              </w:rPr>
+            </w:pPr>
+            <w:r>
+              <w:rPr>
+                <w:lang w:val="de-DE"/>
+              </w:rPr>
+              <w:t>28 J</w:t>
+            </w:r>
+          </w:p>
+          <w:p>
+            <w:pPr>
+              <w:rPr>
+                <w:lang w:val="de-DE"/>
+              </w:rPr>
+            </w:pPr>
+            <w:r>
+              <w:rPr>
+                <w:lang w:val="de-DE"/>
+              </w:rPr>
+              <w:t>739 SO</w:t>
+            </w:r>
+          </w:p>
+          <w:p>
+            <w:pPr>
+              <w:rPr>
+                <w:lang w:val="de-DE"/>
+              </w:rPr>
+            </w:pPr>
+            <w:r>
+              <w:rPr>
+                <w:lang w:val="de-DE"/>
+              </w:rPr>
+              <w:t>785 SO</w:t>
+            </w:r>
+          </w:p>
+          <w:p>
+            <w:r>
+              <w:t>707 F</w:t>
+            </w:r>
+          </w:p>
+          <w:p>
+            <w:r>
+              <w:t>672 SE</w:t>
+            </w:r>
+          </w:p>
+          <w:p>
+            <w:r>
+              <w:t>26 F</w:t>
+            </w:r>
+          </w:p>
+          <w:p>
+            <w:r>
+              <w:t>6 SO</w:t>
+            </w:r>
+          </w:p>
           <w:p/>
         </w:tc>
         <w:tc>
           <w:tcPr>
             <w:tcW w:w="4675" w:type="dxa"/>
           </w:tcPr>
-          <w:p/>
+          <w:p>
+            <w:r>
+              <w:t>795 SO</w:t>
+            </w:r>
+          </w:p>
+          <w:p>
+            <w:r>
+              <w:t>785 SO</w:t>
+            </w:r>
+          </w:p>
+          <w:p>
+            <w:r>
+              <w:t>784 F</w:t>
+            </w:r>
+          </w:p>
+          <w:p>
+            <w:r>
+              <w:t>739 SO</w:t>
+            </w:r>
+          </w:p>
+          <w:p>
+            <w:r>
+              <w:t>707 F</w:t>
+            </w:r>
+          </w:p>
+          <w:p>
+            <w:r>
+              <w:t>678 F</w:t>
+            </w:r>
+          </w:p>
+          <w:p>
+            <w:r>
+              <w:t>672 SE</w:t>
+            </w:r>
+          </w:p>
+          <w:p>
+            <w:r>
+              <w:t>560 J</w:t>
+            </w:r>
+          </w:p>
+          <w:p>
+            <w:r>
+              <w:t>407 SE</w:t>
+            </w:r>
+          </w:p>
+          <w:p>
+            <w:r>
+              <w:t>28 J</w:t>
+            </w:r>
+          </w:p>
+          <w:p>
+            <w:r>
+              <w:t>26 F</w:t>
+            </w:r>
+          </w:p>
+          <w:p>
+            <w:r>
+              <w:t>6 SO</w:t>
+            </w:r>
+          </w:p>
         </w:tc>
       </w:tr>
       <w:tr>
@@ -2152,13 +2368,128 @@
           <w:tcPr>
             <w:tcW w:w="4675" w:type="dxa"/>
           </w:tcPr>
-          <w:p/>
+          <w:p>
+            <w:r>
+              <w:t>100 SE</w:t>
+            </w:r>
+          </w:p>
+          <w:p>
+            <w:r>
+              <w:t>100 SE</w:t>
+            </w:r>
+          </w:p>
+          <w:p>
+            <w:r>
+              <w:t>100 F</w:t>
+            </w:r>
+          </w:p>
+          <w:p>
+            <w:r>
+              <w:t>100 F</w:t>
+            </w:r>
+          </w:p>
+          <w:p>
+            <w:r>
+              <w:lastRenderedPageBreak/>
+              <w:t>100 F</w:t>
+            </w:r>
+          </w:p>
+          <w:p>
+            <w:r>
+              <w:t>100 SO</w:t>
+            </w:r>
+          </w:p>
+          <w:p>
+            <w:r>
+              <w:t>100 J</w:t>
+            </w:r>
+          </w:p>
+          <w:p>
+            <w:r>
+              <w:t>100 SE</w:t>
+            </w:r>
+          </w:p>
+          <w:p>
+            <w:r>
+              <w:t>100 J</w:t>
+            </w:r>
+          </w:p>
+          <w:p>
+            <w:r>
+              <w:t>100 SO</w:t>
+            </w:r>
+          </w:p>
+          <w:p>
+            <w:r>
+              <w:t>100 F</w:t>
+            </w:r>
+          </w:p>
+          <w:p>
+            <w:bookmarkStart w:id="0" w:name="_GoBack"/>
+            <w:bookmarkEnd w:id="0"/>
+          </w:p>
         </w:tc>
         <w:tc>
           <w:tcPr>
             <w:tcW w:w="4675" w:type="dxa"/>
           </w:tcPr>
-          <w:p/>
+          <w:p>
+            <w:r>
+              <w:lastRenderedPageBreak/>
+              <w:t>100 SE</w:t>
+            </w:r>
+          </w:p>
+          <w:p>
+            <w:r>
+              <w:t>100 SE</w:t>
+            </w:r>
+          </w:p>
+          <w:p>
+            <w:r>
+              <w:t>100 SE</w:t>
+            </w:r>
+          </w:p>
+          <w:p>
+            <w:r>
+              <w:t>100 J</w:t>
+            </w:r>
+          </w:p>
+          <w:p>
+            <w:r>
+              <w:lastRenderedPageBreak/>
+              <w:t>100 J</w:t>
+            </w:r>
+          </w:p>
+          <w:p>
+            <w:r>
+              <w:t>100 SO</w:t>
+            </w:r>
+          </w:p>
+          <w:p>
+            <w:r>
+              <w:t>100 SO</w:t>
+            </w:r>
+          </w:p>
+          <w:p>
+            <w:r>
+              <w:t>100 F</w:t>
+            </w:r>
+          </w:p>
+          <w:p>
+            <w:r>
+              <w:t>100 F</w:t>
+            </w:r>
+          </w:p>
+          <w:p>
+            <w:r>
+              <w:t>100 F</w:t>
+            </w:r>
+          </w:p>
+          <w:p>
+            <w:r>
+              <w:t>100 F</w:t>
+            </w:r>
+          </w:p>
         </w:tc>
       </w:tr>
     </w:tbl>
@@ -2264,8 +2595,6 @@
       <w:r>
         <w:t>Output:</w:t>
       </w:r>
-      <w:bookmarkStart w:id="0" w:name="_GoBack"/>
-      <w:bookmarkEnd w:id="0"/>
     </w:p>
     <w:p>
       <w:r>
@@ -3203,7 +3532,7 @@
 </file>
 
 <file path=customXml/itemProps1.xml><?xml version="1.0" encoding="utf-8"?>
-<ds:datastoreItem xmlns:ds="http://schemas.openxmlformats.org/officeDocument/2006/customXml" ds:itemID="{E747FA08-7004-43D9-81DB-62DCF45165D6}">
+<ds:datastoreItem xmlns:ds="http://schemas.openxmlformats.org/officeDocument/2006/customXml" ds:itemID="{CCCAF49C-3E7A-4D9E-AF6C-ABF287B606E8}">
   <ds:schemaRefs>
     <ds:schemaRef ds:uri="http://schemas.openxmlformats.org/officeDocument/2006/bibliography"/>
   </ds:schemaRefs>

</xml_diff>

<commit_message>
Started typing up problem 6
</commit_message>
<xml_diff>
--- a/Comp Sci Competition Problems.docx
+++ b/Comp Sci Competition Problems.docx
@@ -2687,8 +2687,13 @@
             <w:tcW w:w="4675" w:type="dxa"/>
           </w:tcPr>
           <w:p>
-            <w:r>
-              <w:t>Khos!</w:t>
+            <w:proofErr w:type="spellStart"/>
+            <w:r>
+              <w:t>Khos</w:t>
+            </w:r>
+            <w:proofErr w:type="spellEnd"/>
+            <w:r>
+              <w:t>!</w:t>
             </w:r>
           </w:p>
           <w:p/>
@@ -2710,8 +2715,21 @@
             </w:r>
           </w:p>
           <w:p>
-            <w:r>
-              <w:t>mEet at MidNighT.</w:t>
+            <w:proofErr w:type="spellStart"/>
+            <w:r>
+              <w:t>mEet</w:t>
+            </w:r>
+            <w:proofErr w:type="spellEnd"/>
+            <w:r>
+              <w:t xml:space="preserve"> at </w:t>
+            </w:r>
+            <w:proofErr w:type="spellStart"/>
+            <w:r>
+              <w:t>MidNighT</w:t>
+            </w:r>
+            <w:proofErr w:type="spellEnd"/>
+            <w:r>
+              <w:t>.</w:t>
             </w:r>
           </w:p>
           <w:p>
@@ -2761,18 +2779,81 @@
             <w:tcW w:w="4675" w:type="dxa"/>
           </w:tcPr>
           <w:p>
-            <w:r>
-              <w:t>mEet at MidNighT.</w:t>
-            </w:r>
-          </w:p>
-          <w:p>
-            <w:r>
-              <w:t>Kvsfs ofs mci?</w:t>
-            </w:r>
-          </w:p>
-          <w:p>
-            <w:r>
-              <w:t>Dn ocdn ocz mzvg gdaz?</w:t>
+            <w:proofErr w:type="spellStart"/>
+            <w:r>
+              <w:t>mEet</w:t>
+            </w:r>
+            <w:proofErr w:type="spellEnd"/>
+            <w:r>
+              <w:t xml:space="preserve"> at </w:t>
+            </w:r>
+            <w:proofErr w:type="spellStart"/>
+            <w:r>
+              <w:t>MidNighT</w:t>
+            </w:r>
+            <w:proofErr w:type="spellEnd"/>
+            <w:r>
+              <w:t>.</w:t>
+            </w:r>
+          </w:p>
+          <w:p>
+            <w:proofErr w:type="spellStart"/>
+            <w:r>
+              <w:t>Kvsfs</w:t>
+            </w:r>
+            <w:proofErr w:type="spellEnd"/>
+            <w:r>
+              <w:t xml:space="preserve"> </w:t>
+            </w:r>
+            <w:proofErr w:type="spellStart"/>
+            <w:r>
+              <w:t>ofs</w:t>
+            </w:r>
+            <w:proofErr w:type="spellEnd"/>
+            <w:r>
+              <w:t xml:space="preserve"> mci?</w:t>
+            </w:r>
+          </w:p>
+          <w:p>
+            <w:proofErr w:type="spellStart"/>
+            <w:r>
+              <w:t>Dn</w:t>
+            </w:r>
+            <w:proofErr w:type="spellEnd"/>
+            <w:r>
+              <w:t xml:space="preserve"> </w:t>
+            </w:r>
+            <w:proofErr w:type="spellStart"/>
+            <w:r>
+              <w:t>ocdn</w:t>
+            </w:r>
+            <w:proofErr w:type="spellEnd"/>
+            <w:r>
+              <w:t xml:space="preserve"> </w:t>
+            </w:r>
+            <w:proofErr w:type="spellStart"/>
+            <w:r>
+              <w:t>ocz</w:t>
+            </w:r>
+            <w:proofErr w:type="spellEnd"/>
+            <w:r>
+              <w:t xml:space="preserve"> </w:t>
+            </w:r>
+            <w:proofErr w:type="spellStart"/>
+            <w:r>
+              <w:t>mzvg</w:t>
+            </w:r>
+            <w:proofErr w:type="spellEnd"/>
+            <w:r>
+              <w:t xml:space="preserve"> </w:t>
+            </w:r>
+            <w:proofErr w:type="spellStart"/>
+            <w:r>
+              <w:t>gdaz</w:t>
+            </w:r>
+            <w:proofErr w:type="spellEnd"/>
+            <w:r>
+              <w:t>?</w:t>
             </w:r>
           </w:p>
           <w:p>
@@ -2781,8 +2862,21 @@
             </w:r>
           </w:p>
           <w:p>
-            <w:r>
-              <w:t>Jhbnoa 1u h shukzspkl.</w:t>
+            <w:proofErr w:type="spellStart"/>
+            <w:r>
+              <w:t>Jhbnoa</w:t>
+            </w:r>
+            <w:proofErr w:type="spellEnd"/>
+            <w:r>
+              <w:t xml:space="preserve"> 1u h </w:t>
+            </w:r>
+            <w:proofErr w:type="spellStart"/>
+            <w:r>
+              <w:t>shukzspkl</w:t>
+            </w:r>
+            <w:proofErr w:type="spellEnd"/>
+            <w:r>
+              <w:t>.</w:t>
             </w:r>
           </w:p>
           <w:p/>
@@ -2825,13 +2919,55 @@
             <w:tcW w:w="4675" w:type="dxa"/>
           </w:tcPr>
           <w:p>
-            <w:r>
-              <w:t>Xibu't 1+1?</w:t>
-            </w:r>
-          </w:p>
-          <w:p>
-            <w:r>
-              <w:t>Hr 9+10 qdzkkx 21? H sgntfgs hs vzr -5.</w:t>
+            <w:proofErr w:type="spellStart"/>
+            <w:r>
+              <w:t>Xibu't</w:t>
+            </w:r>
+            <w:proofErr w:type="spellEnd"/>
+            <w:r>
+              <w:t xml:space="preserve"> 1+1?</w:t>
+            </w:r>
+          </w:p>
+          <w:p>
+            <w:proofErr w:type="spellStart"/>
+            <w:r>
+              <w:t>Hr</w:t>
+            </w:r>
+            <w:proofErr w:type="spellEnd"/>
+            <w:r>
+              <w:t xml:space="preserve"> 9+10 </w:t>
+            </w:r>
+            <w:proofErr w:type="spellStart"/>
+            <w:r>
+              <w:t>qdzkkx</w:t>
+            </w:r>
+            <w:proofErr w:type="spellEnd"/>
+            <w:r>
+              <w:t xml:space="preserve"> 21? H </w:t>
+            </w:r>
+            <w:proofErr w:type="spellStart"/>
+            <w:r>
+              <w:t>sgntfgs</w:t>
+            </w:r>
+            <w:proofErr w:type="spellEnd"/>
+            <w:r>
+              <w:t xml:space="preserve"> </w:t>
+            </w:r>
+            <w:proofErr w:type="spellStart"/>
+            <w:r>
+              <w:t>hs</w:t>
+            </w:r>
+            <w:proofErr w:type="spellEnd"/>
+            <w:r>
+              <w:t xml:space="preserve"> </w:t>
+            </w:r>
+            <w:proofErr w:type="spellStart"/>
+            <w:r>
+              <w:t>vzr</w:t>
+            </w:r>
+            <w:proofErr w:type="spellEnd"/>
+            <w:r>
+              <w:t xml:space="preserve"> -5.</w:t>
             </w:r>
           </w:p>
           <w:p/>
@@ -2857,10 +2993,12 @@
     </w:p>
     <w:p>
       <w:r>
+        <w:tab/>
+      </w:r>
+      <w:r>
         <w:rPr>
           <w:lang w:val="el-GR"/>
         </w:rPr>
-        <w:tab/>
         <w:t>Υο</w:t>
       </w:r>
       <w:r>
@@ -2930,7 +3068,23 @@
         <w:t>Spelling: If a word used is not in the dictionary, count the entire word as an error. Spelling errors can overlap with capitalization errors. For example, if the student spells the word “</w:t>
       </w:r>
       <w:r>
-        <w:t>get” as “gEt,” that counts only as a capitalization error. However, if they spelled it “geH,” that would count as both a capitalization and spelling error.</w:t>
+        <w:t>get” as “</w:t>
+      </w:r>
+      <w:proofErr w:type="spellStart"/>
+      <w:r>
+        <w:t>gEt</w:t>
+      </w:r>
+      <w:proofErr w:type="spellEnd"/>
+      <w:r>
+        <w:t>,” that counts only as a capitalization error. However, if they spelled it “</w:t>
+      </w:r>
+      <w:proofErr w:type="spellStart"/>
+      <w:r>
+        <w:t>geH</w:t>
+      </w:r>
+      <w:proofErr w:type="spellEnd"/>
+      <w:r>
+        <w:t>,” that would count as both a capitalization and spelling error.</w:t>
       </w:r>
     </w:p>
     <w:p>
@@ -3071,8 +3225,6 @@
             <w:r>
               <w:t>Output</w:t>
             </w:r>
-            <w:bookmarkStart w:id="0" w:name="_GoBack"/>
-            <w:bookmarkEnd w:id="0"/>
           </w:p>
         </w:tc>
       </w:tr>
@@ -3119,6 +3271,177 @@
         </w:tc>
       </w:tr>
     </w:tbl>
+    <w:p/>
+    <w:p>
+      <w:r>
+        <w:br w:type="page"/>
+      </w:r>
+    </w:p>
+    <w:p>
+      <w:pPr>
+        <w:pStyle w:val="Title"/>
+      </w:pPr>
+      <w:r>
+        <w:lastRenderedPageBreak/>
+        <w:t>Problem 6: Cell Tower</w:t>
+      </w:r>
+    </w:p>
+    <w:p>
+      <w:pPr>
+        <w:pStyle w:val="Subtitle"/>
+      </w:pPr>
+      <w:r>
+        <w:t>Description:</w:t>
+      </w:r>
+    </w:p>
+    <w:p>
+      <w:r>
+        <w:tab/>
+        <w:t xml:space="preserve">You are working for a cell-phone carrier company that is looking into placing a new cell tower in the middle of a rural area. They want to ensure that they need only place one tower (as building each tower is quite expensive). As a result, they have tasked you with finding the optimal location to place this tower, the optimal location being defined as the location that minimizes the maximum distance between the tower and any town. </w:t>
+      </w:r>
+    </w:p>
+    <w:p>
+      <w:pPr>
+        <w:jc w:val="center"/>
+      </w:pPr>
+      <w:r>
+        <w:pict>
+          <v:shapetype id="_x0000_t75" coordsize="21600,21600" o:spt="75" o:preferrelative="t" path="m@4@5l@4@11@9@11@9@5xe" filled="f" stroked="f">
+            <v:stroke joinstyle="miter"/>
+            <v:formulas>
+              <v:f eqn="if lineDrawn pixelLineWidth 0"/>
+              <v:f eqn="sum @0 1 0"/>
+              <v:f eqn="sum 0 0 @1"/>
+              <v:f eqn="prod @2 1 2"/>
+              <v:f eqn="prod @3 21600 pixelWidth"/>
+              <v:f eqn="prod @3 21600 pixelHeight"/>
+              <v:f eqn="sum @0 0 1"/>
+              <v:f eqn="prod @6 1 2"/>
+              <v:f eqn="prod @7 21600 pixelWidth"/>
+              <v:f eqn="sum @8 21600 0"/>
+              <v:f eqn="prod @7 21600 pixelHeight"/>
+              <v:f eqn="sum @10 21600 0"/>
+            </v:formulas>
+            <v:path o:extrusionok="f" gradientshapeok="t" o:connecttype="rect"/>
+            <o:lock v:ext="edit" aspectratio="t"/>
+          </v:shapetype>
+          <v:shape id="_x0000_i1025" type="#_x0000_t75" style="width:294pt;height:270pt">
+            <v:imagedata r:id="rId8" o:title="mec"/>
+          </v:shape>
+        </w:pict>
+      </w:r>
+    </w:p>
+    <w:p>
+      <w:r>
+        <w:t>For example, here the center of the green circle is the optimal tower location because that location minimizes the maximum distance between the tower and the farthest town. The center of the red circle is not an optimal location, because it creates a larger distance between the tower and the farthest town.</w:t>
+      </w:r>
+    </w:p>
+    <w:p>
+      <w:r>
+        <w:tab/>
+        <w:t>Your job is to find the optimal (</w:t>
+      </w:r>
+      <w:proofErr w:type="spellStart"/>
+      <w:proofErr w:type="gramStart"/>
+      <w:r>
+        <w:t>x,y</w:t>
+      </w:r>
+      <w:proofErr w:type="spellEnd"/>
+      <w:proofErr w:type="gramEnd"/>
+      <w:r>
+        <w:t>) location of the tower, and to find the distance from the farthest town to the tower.</w:t>
+      </w:r>
+    </w:p>
+    <w:p>
+      <w:pPr>
+        <w:pStyle w:val="Subtitle"/>
+      </w:pPr>
+      <w:r>
+        <w:t>Input: tower.in</w:t>
+      </w:r>
+    </w:p>
+    <w:p>
+      <w:r>
+        <w:tab/>
+        <w:t>The first line of the input file will be an integer N (1</w:t>
+      </w:r>
+      <w:r>
+        <w:rPr>
+          <w:u w:val="single"/>
+        </w:rPr>
+        <w:t>&lt;</w:t>
+      </w:r>
+      <w:r>
+        <w:t>N</w:t>
+      </w:r>
+      <w:r>
+        <w:rPr>
+          <w:u w:val="single"/>
+        </w:rPr>
+        <w:t>&lt;</w:t>
+      </w:r>
+      <w:r>
+        <w:t>?), the number of test cases. Each test case will begin with an integer T (1</w:t>
+      </w:r>
+      <w:r>
+        <w:rPr>
+          <w:u w:val="single"/>
+        </w:rPr>
+        <w:t>&lt;</w:t>
+      </w:r>
+      <w:r>
+        <w:t>T</w:t>
+      </w:r>
+      <w:r>
+        <w:rPr>
+          <w:u w:val="single"/>
+        </w:rPr>
+        <w:t>&lt;</w:t>
+      </w:r>
+      <w:r>
+        <w:t>100), the number of towns to be covered by the cell tower. T lines will follow, each containing two space separated numbers, representing the (</w:t>
+      </w:r>
+      <w:proofErr w:type="spellStart"/>
+      <w:proofErr w:type="gramStart"/>
+      <w:r>
+        <w:t>x,y</w:t>
+      </w:r>
+      <w:proofErr w:type="spellEnd"/>
+      <w:proofErr w:type="gramEnd"/>
+      <w:r>
+        <w:t>) coordinates of each town.</w:t>
+      </w:r>
+    </w:p>
+    <w:p>
+      <w:pPr>
+        <w:pStyle w:val="Subtitle"/>
+      </w:pPr>
+      <w:r>
+        <w:t>Output:</w:t>
+      </w:r>
+      <w:bookmarkStart w:id="0" w:name="_GoBack"/>
+      <w:bookmarkEnd w:id="0"/>
+    </w:p>
+    <w:p>
+      <w:r>
+        <w:lastRenderedPageBreak/>
+        <w:tab/>
+        <w:t xml:space="preserve">For each test case, output </w:t>
+      </w:r>
+      <w:r>
+        <w:t>the (</w:t>
+      </w:r>
+      <w:proofErr w:type="spellStart"/>
+      <w:proofErr w:type="gramStart"/>
+      <w:r>
+        <w:t>x,y</w:t>
+      </w:r>
+      <w:proofErr w:type="spellEnd"/>
+      <w:proofErr w:type="gramEnd"/>
+      <w:r>
+        <w:t>) coordinates of the optimal tower location (separated by spaces) and the distance from the tower to the farthest town (also separated by a space).</w:t>
+      </w:r>
+    </w:p>
     <w:p/>
     <w:sectPr>
       <w:pgSz w:w="12240" w:h="15840"/>
@@ -4054,7 +4377,7 @@
 </file>
 
 <file path=customXml/itemProps1.xml><?xml version="1.0" encoding="utf-8"?>
-<ds:datastoreItem xmlns:ds="http://schemas.openxmlformats.org/officeDocument/2006/customXml" ds:itemID="{E785A4DD-E2DC-4E0D-AFDD-7A6AB9A55E93}">
+<ds:datastoreItem xmlns:ds="http://schemas.openxmlformats.org/officeDocument/2006/customXml" ds:itemID="{EFD3FDC1-70AC-42FC-AD40-772B38D84C6B}">
   <ds:schemaRefs>
     <ds:schemaRef ds:uri="http://schemas.openxmlformats.org/officeDocument/2006/bibliography"/>
   </ds:schemaRefs>

</xml_diff>

<commit_message>
Changed perm input file to favor programs that can quickly detect duplicates
</commit_message>
<xml_diff>
--- a/Comp Sci Competition Problems.docx
+++ b/Comp Sci Competition Problems.docx
@@ -3104,7 +3104,10 @@
         <w:t>,” that would count as both a capitalization and spelling error</w:t>
       </w:r>
       <w:r>
-        <w:t>, because “</w:t>
+        <w:t xml:space="preserve">, </w:t>
+      </w:r>
+      <w:r>
+        <w:t>because “</w:t>
       </w:r>
       <w:proofErr w:type="spellStart"/>
       <w:r>
@@ -3112,13 +3115,13 @@
       </w:r>
       <w:proofErr w:type="spellEnd"/>
       <w:r>
-        <w:t xml:space="preserve">” is not in the </w:t>
-      </w:r>
-      <w:proofErr w:type="spellStart"/>
-      <w:r>
-        <w:t>dicationary</w:t>
-      </w:r>
-      <w:proofErr w:type="spellEnd"/>
+        <w:t>” is not in the dic</w:t>
+      </w:r>
+      <w:bookmarkStart w:id="0" w:name="_GoBack"/>
+      <w:bookmarkEnd w:id="0"/>
+      <w:r>
+        <w:t>tionary</w:t>
+      </w:r>
       <w:r>
         <w:t>.</w:t>
       </w:r>
@@ -3289,12 +3292,7 @@
           <w:p>
             <w:proofErr w:type="spellStart"/>
             <w:r>
-              <w:t>I</w:t>
-            </w:r>
-            <w:bookmarkStart w:id="0" w:name="_GoBack"/>
-            <w:bookmarkEnd w:id="0"/>
-            <w:r>
-              <w:t>ts</w:t>
+              <w:t>Its</w:t>
             </w:r>
             <w:proofErr w:type="spellEnd"/>
             <w:r>
@@ -5023,7 +5021,7 @@
 </file>
 
 <file path=customXml/itemProps1.xml><?xml version="1.0" encoding="utf-8"?>
-<ds:datastoreItem xmlns:ds="http://schemas.openxmlformats.org/officeDocument/2006/customXml" ds:itemID="{D5CF8DBC-B636-4CC6-86DF-B14D17D1C657}">
+<ds:datastoreItem xmlns:ds="http://schemas.openxmlformats.org/officeDocument/2006/customXml" ds:itemID="{5C93B266-F619-4FF7-8E68-95E8DEA2F164}">
   <ds:schemaRefs>
     <ds:schemaRef ds:uri="http://schemas.openxmlformats.org/officeDocument/2006/bibliography"/>
   </ds:schemaRefs>

</xml_diff>

<commit_message>
Made edits to grammar solution and changed the problem statement in the main problem file.
</commit_message>
<xml_diff>
--- a/Comp Sci Competition Problems.docx
+++ b/Comp Sci Competition Problems.docx
@@ -2719,13 +2719,8 @@
             <w:tcW w:w="4675" w:type="dxa"/>
           </w:tcPr>
           <w:p>
-            <w:proofErr w:type="spellStart"/>
-            <w:r>
-              <w:t>Khos</w:t>
-            </w:r>
-            <w:proofErr w:type="spellEnd"/>
-            <w:r>
-              <w:t>!</w:t>
+            <w:r>
+              <w:t>Khos!</w:t>
             </w:r>
           </w:p>
           <w:p/>
@@ -2747,21 +2742,8 @@
             </w:r>
           </w:p>
           <w:p>
-            <w:proofErr w:type="spellStart"/>
-            <w:r>
-              <w:t>mEet</w:t>
-            </w:r>
-            <w:proofErr w:type="spellEnd"/>
-            <w:r>
-              <w:t xml:space="preserve"> at </w:t>
-            </w:r>
-            <w:proofErr w:type="spellStart"/>
-            <w:r>
-              <w:t>MidNighT</w:t>
-            </w:r>
-            <w:proofErr w:type="spellEnd"/>
-            <w:r>
-              <w:t>.</w:t>
+            <w:r>
+              <w:t>mEet at MidNighT.</w:t>
             </w:r>
           </w:p>
           <w:p>
@@ -2811,81 +2793,18 @@
             <w:tcW w:w="4675" w:type="dxa"/>
           </w:tcPr>
           <w:p>
-            <w:proofErr w:type="spellStart"/>
-            <w:r>
-              <w:t>mEet</w:t>
-            </w:r>
-            <w:proofErr w:type="spellEnd"/>
-            <w:r>
-              <w:t xml:space="preserve"> at </w:t>
-            </w:r>
-            <w:proofErr w:type="spellStart"/>
-            <w:r>
-              <w:t>MidNighT</w:t>
-            </w:r>
-            <w:proofErr w:type="spellEnd"/>
-            <w:r>
-              <w:t>.</w:t>
-            </w:r>
-          </w:p>
-          <w:p>
-            <w:proofErr w:type="spellStart"/>
-            <w:r>
-              <w:t>Kvsfs</w:t>
-            </w:r>
-            <w:proofErr w:type="spellEnd"/>
-            <w:r>
-              <w:t xml:space="preserve"> </w:t>
-            </w:r>
-            <w:proofErr w:type="spellStart"/>
-            <w:r>
-              <w:t>ofs</w:t>
-            </w:r>
-            <w:proofErr w:type="spellEnd"/>
-            <w:r>
-              <w:t xml:space="preserve"> mci?</w:t>
-            </w:r>
-          </w:p>
-          <w:p>
-            <w:proofErr w:type="spellStart"/>
-            <w:r>
-              <w:t>Dn</w:t>
-            </w:r>
-            <w:proofErr w:type="spellEnd"/>
-            <w:r>
-              <w:t xml:space="preserve"> </w:t>
-            </w:r>
-            <w:proofErr w:type="spellStart"/>
-            <w:r>
-              <w:t>ocdn</w:t>
-            </w:r>
-            <w:proofErr w:type="spellEnd"/>
-            <w:r>
-              <w:t xml:space="preserve"> </w:t>
-            </w:r>
-            <w:proofErr w:type="spellStart"/>
-            <w:r>
-              <w:t>ocz</w:t>
-            </w:r>
-            <w:proofErr w:type="spellEnd"/>
-            <w:r>
-              <w:t xml:space="preserve"> </w:t>
-            </w:r>
-            <w:proofErr w:type="spellStart"/>
-            <w:r>
-              <w:t>mzvg</w:t>
-            </w:r>
-            <w:proofErr w:type="spellEnd"/>
-            <w:r>
-              <w:t xml:space="preserve"> </w:t>
-            </w:r>
-            <w:proofErr w:type="spellStart"/>
-            <w:r>
-              <w:t>gdaz</w:t>
-            </w:r>
-            <w:proofErr w:type="spellEnd"/>
-            <w:r>
-              <w:t>?</w:t>
+            <w:r>
+              <w:t>mEet at MidNighT.</w:t>
+            </w:r>
+          </w:p>
+          <w:p>
+            <w:r>
+              <w:t>Kvsfs ofs mci?</w:t>
+            </w:r>
+          </w:p>
+          <w:p>
+            <w:r>
+              <w:t>Dn ocdn ocz mzvg gdaz?</w:t>
             </w:r>
           </w:p>
           <w:p>
@@ -2894,21 +2813,8 @@
             </w:r>
           </w:p>
           <w:p>
-            <w:proofErr w:type="spellStart"/>
-            <w:r>
-              <w:t>Jhbnoa</w:t>
-            </w:r>
-            <w:proofErr w:type="spellEnd"/>
-            <w:r>
-              <w:t xml:space="preserve"> 1u h </w:t>
-            </w:r>
-            <w:proofErr w:type="spellStart"/>
-            <w:r>
-              <w:t>shukzspkl</w:t>
-            </w:r>
-            <w:proofErr w:type="spellEnd"/>
-            <w:r>
-              <w:t>.</w:t>
+            <w:r>
+              <w:t>Jhbnoa 1u h shukzspkl.</w:t>
             </w:r>
           </w:p>
           <w:p/>
@@ -2951,55 +2857,13 @@
             <w:tcW w:w="4675" w:type="dxa"/>
           </w:tcPr>
           <w:p>
-            <w:proofErr w:type="spellStart"/>
-            <w:r>
-              <w:t>Xibu't</w:t>
-            </w:r>
-            <w:proofErr w:type="spellEnd"/>
-            <w:r>
-              <w:t xml:space="preserve"> 1+1?</w:t>
-            </w:r>
-          </w:p>
-          <w:p>
-            <w:proofErr w:type="spellStart"/>
-            <w:r>
-              <w:t>Hr</w:t>
-            </w:r>
-            <w:proofErr w:type="spellEnd"/>
-            <w:r>
-              <w:t xml:space="preserve"> 9+10 </w:t>
-            </w:r>
-            <w:proofErr w:type="spellStart"/>
-            <w:r>
-              <w:t>qdzkkx</w:t>
-            </w:r>
-            <w:proofErr w:type="spellEnd"/>
-            <w:r>
-              <w:t xml:space="preserve"> 21? H </w:t>
-            </w:r>
-            <w:proofErr w:type="spellStart"/>
-            <w:r>
-              <w:t>sgntfgs</w:t>
-            </w:r>
-            <w:proofErr w:type="spellEnd"/>
-            <w:r>
-              <w:t xml:space="preserve"> </w:t>
-            </w:r>
-            <w:proofErr w:type="spellStart"/>
-            <w:r>
-              <w:t>hs</w:t>
-            </w:r>
-            <w:proofErr w:type="spellEnd"/>
-            <w:r>
-              <w:t xml:space="preserve"> </w:t>
-            </w:r>
-            <w:proofErr w:type="spellStart"/>
-            <w:r>
-              <w:t>vzr</w:t>
-            </w:r>
-            <w:proofErr w:type="spellEnd"/>
-            <w:r>
-              <w:t xml:space="preserve"> -5.</w:t>
+            <w:r>
+              <w:t>Xibu't 1+1?</w:t>
+            </w:r>
+          </w:p>
+          <w:p>
+            <w:r>
+              <w:t>Hr 9+10 qdzkkx 21? H sgntfgs hs vzr -5.</w:t>
             </w:r>
           </w:p>
           <w:p/>
@@ -3085,43 +2949,40 @@
         <w:t>Spelling: If a word used is not in the dictionary, count the entire word as an error. Spelling errors can overlap with capitalization errors. For example, if the student spells the word “</w:t>
       </w:r>
       <w:r>
-        <w:t>get” as “</w:t>
-      </w:r>
-      <w:proofErr w:type="spellStart"/>
-      <w:r>
-        <w:t>gEt</w:t>
-      </w:r>
-      <w:proofErr w:type="spellEnd"/>
-      <w:r>
-        <w:t>,” that counts only as a capitalization error. However, if they spelled it “</w:t>
-      </w:r>
-      <w:proofErr w:type="spellStart"/>
-      <w:r>
-        <w:t>geH</w:t>
-      </w:r>
-      <w:proofErr w:type="spellEnd"/>
-      <w:r>
-        <w:t>,” that would count as both a capitalization and spelling error</w:t>
-      </w:r>
-      <w:r>
-        <w:t>, because “</w:t>
-      </w:r>
-      <w:proofErr w:type="spellStart"/>
-      <w:r>
-        <w:t>geh</w:t>
-      </w:r>
-      <w:proofErr w:type="spellEnd"/>
-      <w:r>
-        <w:t xml:space="preserve">” is not in the </w:t>
-      </w:r>
-      <w:proofErr w:type="spellStart"/>
-      <w:r>
-        <w:t>dicationary</w:t>
-      </w:r>
-      <w:proofErr w:type="spellEnd"/>
+        <w:t>get” as “gEt,” that counts only as a capitalization error. However, if they spelled it “geH,” that would count as both a capitalization and spelling error</w:t>
+      </w:r>
+      <w:r>
+        <w:t xml:space="preserve">, </w:t>
+      </w:r>
+      <w:r>
+        <w:t>because “geh” is not in the dic</w:t>
+      </w:r>
+      <w:r>
+        <w:t>tionary</w:t>
+      </w:r>
       <w:r>
         <w:t>.</w:t>
       </w:r>
+      <w:r>
+        <w:t xml:space="preserve"> “peece,” “peice,” and “lskex” would all only count as one spelling error, even though they are varying degrees of unintelligible.</w:t>
+      </w:r>
+    </w:p>
+    <w:p>
+      <w:pPr>
+        <w:pStyle w:val="ListParagraph"/>
+        <w:numPr>
+          <w:ilvl w:val="0"/>
+          <w:numId w:val="1"/>
+        </w:numPr>
+      </w:pPr>
+      <w:r>
+        <w:t>Spacing: There should be only one space between words and one space after sentence ending punctuation marks. There should be no spaces between the preceding word and a comma, but there should be a space after the comma.</w:t>
+      </w:r>
+      <w:r>
+        <w:t xml:space="preserve"> If there is at least one space between letters, you should assume the student meant to type multiple words, so “th e” counts as two spelling errors, not one spacing error.</w:t>
+      </w:r>
+      <w:bookmarkStart w:id="0" w:name="_GoBack"/>
+      <w:bookmarkEnd w:id="0"/>
     </w:p>
     <w:p>
       <w:r>
@@ -3235,6 +3096,7 @@
     </w:p>
     <w:p>
       <w:r>
+        <w:lastRenderedPageBreak/>
         <w:t>The dictionary has been omitted from the samples for clarity. The actual test file will contain the words at the top.</w:t>
       </w:r>
     </w:p>
@@ -3287,18 +3149,8 @@
             </w:r>
           </w:p>
           <w:p>
-            <w:proofErr w:type="spellStart"/>
-            <w:r>
-              <w:t>I</w:t>
-            </w:r>
-            <w:bookmarkStart w:id="0" w:name="_GoBack"/>
-            <w:bookmarkEnd w:id="0"/>
-            <w:r>
-              <w:t>ts</w:t>
-            </w:r>
-            <w:proofErr w:type="spellEnd"/>
-            <w:r>
-              <w:t xml:space="preserve"> a nice day outside</w:t>
+            <w:r>
+              <w:t>Its a nice day outside</w:t>
             </w:r>
             <w:r>
               <w:t>.</w:t>
@@ -3306,11 +3158,9 @@
             <w:r>
               <w:t xml:space="preserve"> </w:t>
             </w:r>
-            <w:proofErr w:type="spellStart"/>
             <w:r>
               <w:t>i</w:t>
             </w:r>
-            <w:proofErr w:type="spellEnd"/>
             <w:r>
               <w:t xml:space="preserve"> wonder if it will rain.</w:t>
             </w:r>
@@ -3426,17 +3276,7 @@
     <w:p>
       <w:r>
         <w:tab/>
-        <w:t>Your job is to find the optimal (</w:t>
-      </w:r>
-      <w:proofErr w:type="spellStart"/>
-      <w:proofErr w:type="gramStart"/>
-      <w:r>
-        <w:t>x,y</w:t>
-      </w:r>
-      <w:proofErr w:type="spellEnd"/>
-      <w:proofErr w:type="gramEnd"/>
-      <w:r>
-        <w:t>) location of the tower, and to find the distance from the farthest town to the tower.</w:t>
+        <w:t>Your job is to find the optimal (x,y) location of the tower, and to find the distance from the farthest town to the tower.</w:t>
       </w:r>
     </w:p>
     <w:p>
@@ -3510,17 +3350,7 @@
         <w:t>1000</w:t>
       </w:r>
       <w:r>
-        <w:t>), representing the (</w:t>
-      </w:r>
-      <w:proofErr w:type="spellStart"/>
-      <w:proofErr w:type="gramStart"/>
-      <w:r>
-        <w:t>x,y</w:t>
-      </w:r>
-      <w:proofErr w:type="spellEnd"/>
-      <w:proofErr w:type="gramEnd"/>
-      <w:r>
-        <w:t xml:space="preserve">) </w:t>
+        <w:t xml:space="preserve">), representing the (x,y) </w:t>
       </w:r>
       <w:r>
         <w:t>coordinates of each town.</w:t>
@@ -3534,13 +3364,8 @@
         <w:t>Output:</w:t>
       </w:r>
       <w:r>
-        <w:t xml:space="preserve"> </w:t>
-      </w:r>
-      <w:proofErr w:type="spellStart"/>
-      <w:r>
-        <w:t>tower.out</w:t>
-      </w:r>
-      <w:proofErr w:type="spellEnd"/>
+        <w:t xml:space="preserve"> tower.out</w:t>
+      </w:r>
     </w:p>
     <w:p>
       <w:r>
@@ -3554,17 +3379,7 @@
         <w:t xml:space="preserve"> </w:t>
       </w:r>
       <w:r>
-        <w:t>the (</w:t>
-      </w:r>
-      <w:proofErr w:type="spellStart"/>
-      <w:proofErr w:type="gramStart"/>
-      <w:r>
-        <w:t>x,y</w:t>
-      </w:r>
-      <w:proofErr w:type="spellEnd"/>
-      <w:proofErr w:type="gramEnd"/>
-      <w:r>
-        <w:t>) coordinates of the optimal tower location (separated by spaces) and the distance from the tower to the farthest town (also separated by a space)</w:t>
+        <w:t>the (x,y) coordinates of the optimal tower location (separated by spaces) and the distance from the tower to the farthest town (also separated by a space)</w:t>
       </w:r>
       <w:r>
         <w:t xml:space="preserve"> to the output file</w:t>
@@ -3575,13 +3390,8 @@
       <w:r>
         <w:t xml:space="preserve"> </w:t>
       </w:r>
-      <w:proofErr w:type="gramStart"/>
-      <w:r>
-        <w:t>Round</w:t>
-      </w:r>
-      <w:proofErr w:type="gramEnd"/>
-      <w:r>
-        <w:t xml:space="preserve"> all numbers to three decimal places. </w:t>
+      <w:r>
+        <w:t xml:space="preserve">Round all numbers to three decimal places. </w:t>
       </w:r>
       <w:r>
         <w:t>Answers for each entry will be accepted if they are within 5% of the correct answer.</w:t>
@@ -3911,15 +3721,7 @@
         <w:t xml:space="preserve"> to the output file</w:t>
       </w:r>
       <w:r>
-        <w:t>. Identical orders should be omitted, that is, if you have already stated a possible order, you should not repeat it later on. For example, if your teacher had two copies of “Faust,” you should only print out “Faust, Faust,” not “Faust, Faust\</w:t>
-      </w:r>
-      <w:proofErr w:type="spellStart"/>
-      <w:r>
-        <w:t>nFaust</w:t>
-      </w:r>
-      <w:proofErr w:type="spellEnd"/>
-      <w:r>
-        <w:t>, Faust.”</w:t>
+        <w:t>. Identical orders should be omitted, that is, if you have already stated a possible order, you should not repeat it later on. For example, if your teacher had two copies of “Faust,” you should only print out “Faust, Faust,” not “Faust, Faust\nFaust, Faust.”</w:t>
       </w:r>
     </w:p>
     <w:p>
@@ -3975,21 +3777,8 @@
           </w:tcPr>
           <w:p>
             <w:r>
-              <w:t xml:space="preserve">Mockingbird </w:t>
-            </w:r>
-            <w:proofErr w:type="spellStart"/>
-            <w:r>
-              <w:t>Mockingbird</w:t>
-            </w:r>
-            <w:proofErr w:type="spellEnd"/>
-            <w:r>
-              <w:t xml:space="preserve"> </w:t>
-            </w:r>
-            <w:proofErr w:type="spellStart"/>
-            <w:r>
-              <w:t>Mockingbird</w:t>
-            </w:r>
-            <w:proofErr w:type="spellEnd"/>
+              <w:t>Mockingbird Mockingbird Mockingbird</w:t>
+            </w:r>
           </w:p>
         </w:tc>
         <w:tc>
@@ -5023,7 +4812,7 @@
 </file>
 
 <file path=customXml/itemProps1.xml><?xml version="1.0" encoding="utf-8"?>
-<ds:datastoreItem xmlns:ds="http://schemas.openxmlformats.org/officeDocument/2006/customXml" ds:itemID="{D5CF8DBC-B636-4CC6-86DF-B14D17D1C657}">
+<ds:datastoreItem xmlns:ds="http://schemas.openxmlformats.org/officeDocument/2006/customXml" ds:itemID="{C70E22F1-CD95-4E7F-BD2C-C662175C25D0}">
   <ds:schemaRefs>
     <ds:schemaRef ds:uri="http://schemas.openxmlformats.org/officeDocument/2006/bibliography"/>
   </ds:schemaRefs>

</xml_diff>

<commit_message>
Meant to commit this with the last commit
</commit_message>
<xml_diff>
--- a/Comp Sci Competition Problems.docx
+++ b/Comp Sci Competition Problems.docx
@@ -65,7 +65,7 @@
                 <w:noProof/>
               </w:rPr>
               <w:drawing>
-                <wp:inline distT="0" distB="0" distL="0" distR="0" wp14:anchorId="0DBF4560" wp14:editId="7DD53941">
+                <wp:inline distT="0" distB="0" distL="0" distR="0" wp14:anchorId="509E8346" wp14:editId="6C1EEE57">
                   <wp:extent cx="2447925" cy="1183666"/>
                   <wp:effectExtent l="0" t="0" r="0" b="0"/>
                   <wp:docPr id="1" name="Picture 1" descr="Image result for cut node graph theory"/>
@@ -131,7 +131,7 @@
                 <w:noProof/>
               </w:rPr>
               <w:drawing>
-                <wp:inline distT="0" distB="0" distL="0" distR="0">
+                <wp:inline distT="0" distB="0" distL="0" distR="0" wp14:anchorId="79AA7E9B" wp14:editId="1CC7FC05">
                   <wp:extent cx="2266950" cy="1141239"/>
                   <wp:effectExtent l="0" t="0" r="0" b="1905"/>
                   <wp:docPr id="2" name="Picture 2" descr="C:\Users\Patrick\AppData\Local\Microsoft\Windows\INetCacheContent.Word\separated.png"/>
@@ -2719,8 +2719,13 @@
             <w:tcW w:w="4675" w:type="dxa"/>
           </w:tcPr>
           <w:p>
-            <w:r>
-              <w:t>Khos!</w:t>
+            <w:proofErr w:type="spellStart"/>
+            <w:r>
+              <w:t>Khos</w:t>
+            </w:r>
+            <w:proofErr w:type="spellEnd"/>
+            <w:r>
+              <w:t>!</w:t>
             </w:r>
           </w:p>
           <w:p/>
@@ -2742,8 +2747,21 @@
             </w:r>
           </w:p>
           <w:p>
-            <w:r>
-              <w:t>mEet at MidNighT.</w:t>
+            <w:proofErr w:type="spellStart"/>
+            <w:r>
+              <w:t>mEet</w:t>
+            </w:r>
+            <w:proofErr w:type="spellEnd"/>
+            <w:r>
+              <w:t xml:space="preserve"> at </w:t>
+            </w:r>
+            <w:proofErr w:type="spellStart"/>
+            <w:r>
+              <w:t>MidNighT</w:t>
+            </w:r>
+            <w:proofErr w:type="spellEnd"/>
+            <w:r>
+              <w:t>.</w:t>
             </w:r>
           </w:p>
           <w:p>
@@ -2793,18 +2811,81 @@
             <w:tcW w:w="4675" w:type="dxa"/>
           </w:tcPr>
           <w:p>
-            <w:r>
-              <w:t>mEet at MidNighT.</w:t>
-            </w:r>
-          </w:p>
-          <w:p>
-            <w:r>
-              <w:t>Kvsfs ofs mci?</w:t>
-            </w:r>
-          </w:p>
-          <w:p>
-            <w:r>
-              <w:t>Dn ocdn ocz mzvg gdaz?</w:t>
+            <w:proofErr w:type="spellStart"/>
+            <w:r>
+              <w:t>mEet</w:t>
+            </w:r>
+            <w:proofErr w:type="spellEnd"/>
+            <w:r>
+              <w:t xml:space="preserve"> at </w:t>
+            </w:r>
+            <w:proofErr w:type="spellStart"/>
+            <w:r>
+              <w:t>MidNighT</w:t>
+            </w:r>
+            <w:proofErr w:type="spellEnd"/>
+            <w:r>
+              <w:t>.</w:t>
+            </w:r>
+          </w:p>
+          <w:p>
+            <w:proofErr w:type="spellStart"/>
+            <w:r>
+              <w:t>Kvsfs</w:t>
+            </w:r>
+            <w:proofErr w:type="spellEnd"/>
+            <w:r>
+              <w:t xml:space="preserve"> </w:t>
+            </w:r>
+            <w:proofErr w:type="spellStart"/>
+            <w:r>
+              <w:t>ofs</w:t>
+            </w:r>
+            <w:proofErr w:type="spellEnd"/>
+            <w:r>
+              <w:t xml:space="preserve"> mci?</w:t>
+            </w:r>
+          </w:p>
+          <w:p>
+            <w:proofErr w:type="spellStart"/>
+            <w:r>
+              <w:t>Dn</w:t>
+            </w:r>
+            <w:proofErr w:type="spellEnd"/>
+            <w:r>
+              <w:t xml:space="preserve"> </w:t>
+            </w:r>
+            <w:proofErr w:type="spellStart"/>
+            <w:r>
+              <w:t>ocdn</w:t>
+            </w:r>
+            <w:proofErr w:type="spellEnd"/>
+            <w:r>
+              <w:t xml:space="preserve"> </w:t>
+            </w:r>
+            <w:proofErr w:type="spellStart"/>
+            <w:r>
+              <w:t>ocz</w:t>
+            </w:r>
+            <w:proofErr w:type="spellEnd"/>
+            <w:r>
+              <w:t xml:space="preserve"> </w:t>
+            </w:r>
+            <w:proofErr w:type="spellStart"/>
+            <w:r>
+              <w:t>mzvg</w:t>
+            </w:r>
+            <w:proofErr w:type="spellEnd"/>
+            <w:r>
+              <w:t xml:space="preserve"> </w:t>
+            </w:r>
+            <w:proofErr w:type="spellStart"/>
+            <w:r>
+              <w:t>gdaz</w:t>
+            </w:r>
+            <w:proofErr w:type="spellEnd"/>
+            <w:r>
+              <w:t>?</w:t>
             </w:r>
           </w:p>
           <w:p>
@@ -2813,8 +2894,21 @@
             </w:r>
           </w:p>
           <w:p>
-            <w:r>
-              <w:t>Jhbnoa 1u h shukzspkl.</w:t>
+            <w:proofErr w:type="spellStart"/>
+            <w:r>
+              <w:t>Jhbnoa</w:t>
+            </w:r>
+            <w:proofErr w:type="spellEnd"/>
+            <w:r>
+              <w:t xml:space="preserve"> 1u h </w:t>
+            </w:r>
+            <w:proofErr w:type="spellStart"/>
+            <w:r>
+              <w:t>shukzspkl</w:t>
+            </w:r>
+            <w:proofErr w:type="spellEnd"/>
+            <w:r>
+              <w:t>.</w:t>
             </w:r>
           </w:p>
           <w:p/>
@@ -2857,13 +2951,55 @@
             <w:tcW w:w="4675" w:type="dxa"/>
           </w:tcPr>
           <w:p>
-            <w:r>
-              <w:t>Xibu't 1+1?</w:t>
-            </w:r>
-          </w:p>
-          <w:p>
-            <w:r>
-              <w:t>Hr 9+10 qdzkkx 21? H sgntfgs hs vzr -5.</w:t>
+            <w:proofErr w:type="spellStart"/>
+            <w:r>
+              <w:t>Xibu't</w:t>
+            </w:r>
+            <w:proofErr w:type="spellEnd"/>
+            <w:r>
+              <w:t xml:space="preserve"> 1+1?</w:t>
+            </w:r>
+          </w:p>
+          <w:p>
+            <w:proofErr w:type="spellStart"/>
+            <w:r>
+              <w:t>Hr</w:t>
+            </w:r>
+            <w:proofErr w:type="spellEnd"/>
+            <w:r>
+              <w:t xml:space="preserve"> 9+10 </w:t>
+            </w:r>
+            <w:proofErr w:type="spellStart"/>
+            <w:r>
+              <w:t>qdzkkx</w:t>
+            </w:r>
+            <w:proofErr w:type="spellEnd"/>
+            <w:r>
+              <w:t xml:space="preserve"> 21? H </w:t>
+            </w:r>
+            <w:proofErr w:type="spellStart"/>
+            <w:r>
+              <w:t>sgntfgs</w:t>
+            </w:r>
+            <w:proofErr w:type="spellEnd"/>
+            <w:r>
+              <w:t xml:space="preserve"> </w:t>
+            </w:r>
+            <w:proofErr w:type="spellStart"/>
+            <w:r>
+              <w:t>hs</w:t>
+            </w:r>
+            <w:proofErr w:type="spellEnd"/>
+            <w:r>
+              <w:t xml:space="preserve"> </w:t>
+            </w:r>
+            <w:proofErr w:type="spellStart"/>
+            <w:r>
+              <w:t>vzr</w:t>
+            </w:r>
+            <w:proofErr w:type="spellEnd"/>
+            <w:r>
+              <w:t xml:space="preserve"> -5.</w:t>
             </w:r>
           </w:p>
           <w:p/>
@@ -2933,6 +3069,20 @@
       <w:r>
         <w:t>Any word that has its first letter capitalized will be considered a proper noun which should maintain its capitalization. However, if a letter other than the first letter of a word is capitalized, that should be counted as an error. Additionally, if the first word in a sentence is not capitalized, it should be counted as an error.</w:t>
       </w:r>
+      <w:r>
+        <w:t xml:space="preserve"> </w:t>
+      </w:r>
+      <w:commentRangeStart w:id="0"/>
+      <w:r>
+        <w:t>The first word of a sentence will never be a proper noun.</w:t>
+      </w:r>
+      <w:commentRangeEnd w:id="0"/>
+      <w:r>
+        <w:rPr>
+          <w:rStyle w:val="CommentReference"/>
+        </w:rPr>
+        <w:commentReference w:id="0"/>
+      </w:r>
     </w:p>
     <w:p>
       <w:pPr>
@@ -2943,7 +3093,31 @@
         </w:numPr>
       </w:pPr>
       <w:r>
-        <w:t xml:space="preserve">Spelling: If a word is not in the dictionary, the first letter is not capitalized (indicating it is a proper noun), and it is not a contraction, it should be counted as misspelled. This error applies to the entire word so if a student tries to spell “hamburger” but writes “laasdfd” or “hambirger,” both count as one error. Additionally, do not count a spelling error if a student uses a contraction correctly. So “would’ve” is a valid word, but “wouldve” would count as an error (either spelling, or apostrophe). “It’s” will never count as a spelling error but could count as an apostrophe error if used incorrectly. </w:t>
+        <w:t>Spelling: If a word is not in the dictionary, the first letter is not capitalized (indicating it is a proper noun), and it is not a contraction, it should be counted as misspelled. This error applies to the entire word so if a student tries to spell “hamburger” but writes “</w:t>
+      </w:r>
+      <w:proofErr w:type="spellStart"/>
+      <w:r>
+        <w:t>laasdfd</w:t>
+      </w:r>
+      <w:proofErr w:type="spellEnd"/>
+      <w:r>
+        <w:t>” or “</w:t>
+      </w:r>
+      <w:proofErr w:type="spellStart"/>
+      <w:r>
+        <w:t>hambirger</w:t>
+      </w:r>
+      <w:proofErr w:type="spellEnd"/>
+      <w:r>
+        <w:t>,” both count as one error. Additionally, do not count a spelling error if a student uses a contraction correctly. So “would’ve” is a valid word, but “</w:t>
+      </w:r>
+      <w:proofErr w:type="spellStart"/>
+      <w:r>
+        <w:t>wouldve</w:t>
+      </w:r>
+      <w:proofErr w:type="spellEnd"/>
+      <w:r>
+        <w:t xml:space="preserve">” would count as an error (either spelling, or apostrophe). “It’s” will never count as a spelling error but could count as an apostrophe error if used incorrectly. </w:t>
       </w:r>
     </w:p>
     <w:p>
@@ -2958,6 +3132,8 @@
       <w:r>
         <w:t>Input: grammar.in</w:t>
       </w:r>
+      <w:bookmarkStart w:id="1" w:name="_GoBack"/>
+      <w:bookmarkEnd w:id="1"/>
     </w:p>
     <w:p>
       <w:r>
@@ -3027,8 +3203,6 @@
       <w:r>
         <w:t xml:space="preserve"> followed by a space</w:t>
       </w:r>
-      <w:bookmarkStart w:id="0" w:name="_GoBack"/>
-      <w:bookmarkEnd w:id="0"/>
       <w:r>
         <w:t>.</w:t>
       </w:r>
@@ -3098,6 +3272,7 @@
               <w:jc w:val="center"/>
             </w:pPr>
             <w:r>
+              <w:lastRenderedPageBreak/>
               <w:t>Input</w:t>
             </w:r>
           </w:p>
@@ -3123,17 +3298,18 @@
           </w:tcPr>
           <w:p>
             <w:r>
-              <w:lastRenderedPageBreak/>
               <w:t>1</w:t>
             </w:r>
           </w:p>
           <w:p>
+            <w:proofErr w:type="spellStart"/>
             <w:r>
               <w:rPr>
                 <w:color w:val="FF0000"/>
               </w:rPr>
               <w:t>Its</w:t>
             </w:r>
+            <w:proofErr w:type="spellEnd"/>
             <w:r>
               <w:t xml:space="preserve"> a nice day outside</w:t>
             </w:r>
@@ -3143,12 +3319,14 @@
             <w:r>
               <w:t xml:space="preserve"> </w:t>
             </w:r>
+            <w:proofErr w:type="spellStart"/>
             <w:r>
               <w:rPr>
                 <w:color w:val="FF0000"/>
               </w:rPr>
               <w:t>i</w:t>
             </w:r>
+            <w:proofErr w:type="spellEnd"/>
             <w:r>
               <w:rPr>
                 <w:color w:val="FF0000"/>
@@ -3236,7 +3414,7 @@
         <w:jc w:val="center"/>
       </w:pPr>
       <w:r>
-        <w:pict>
+        <w:pict w14:anchorId="3F1BFB19">
           <v:shapetype id="_x0000_t75" coordsize="21600,21600" o:spt="75" o:preferrelative="t" path="m@4@5l@4@11@9@11@9@5xe" filled="f" stroked="f">
             <v:stroke joinstyle="miter"/>
             <v:formulas>
@@ -3257,7 +3435,7 @@
             <o:lock v:ext="edit" aspectratio="t"/>
           </v:shapetype>
           <v:shape id="_x0000_i1025" type="#_x0000_t75" style="width:235.5pt;height:3in">
-            <v:imagedata r:id="rId8" o:title="mec"/>
+            <v:imagedata r:id="rId10" o:title="mec"/>
           </v:shape>
         </w:pict>
       </w:r>
@@ -3270,7 +3448,17 @@
     <w:p>
       <w:r>
         <w:tab/>
-        <w:t>Your job is to find the optimal (x,y) location of the tower, and to find the distance from the farthest town to the tower.</w:t>
+        <w:t>Your job is to find the optimal (</w:t>
+      </w:r>
+      <w:proofErr w:type="spellStart"/>
+      <w:proofErr w:type="gramStart"/>
+      <w:r>
+        <w:t>x,y</w:t>
+      </w:r>
+      <w:proofErr w:type="spellEnd"/>
+      <w:proofErr w:type="gramEnd"/>
+      <w:r>
+        <w:t>) location of the tower, and to find the distance from the farthest town to the tower.</w:t>
       </w:r>
     </w:p>
     <w:p>
@@ -3344,7 +3532,17 @@
         <w:t>1000</w:t>
       </w:r>
       <w:r>
-        <w:t xml:space="preserve">), representing the (x,y) </w:t>
+        <w:t>), representing the (</w:t>
+      </w:r>
+      <w:proofErr w:type="spellStart"/>
+      <w:proofErr w:type="gramStart"/>
+      <w:r>
+        <w:t>x,y</w:t>
+      </w:r>
+      <w:proofErr w:type="spellEnd"/>
+      <w:proofErr w:type="gramEnd"/>
+      <w:r>
+        <w:t xml:space="preserve">) </w:t>
       </w:r>
       <w:r>
         <w:t>coordinates of each town.</w:t>
@@ -3358,8 +3556,13 @@
         <w:t>Output:</w:t>
       </w:r>
       <w:r>
-        <w:t xml:space="preserve"> tower.out</w:t>
-      </w:r>
+        <w:t xml:space="preserve"> </w:t>
+      </w:r>
+      <w:proofErr w:type="spellStart"/>
+      <w:r>
+        <w:t>tower.out</w:t>
+      </w:r>
+      <w:proofErr w:type="spellEnd"/>
     </w:p>
     <w:p>
       <w:r>
@@ -3373,7 +3576,17 @@
         <w:t xml:space="preserve"> </w:t>
       </w:r>
       <w:r>
-        <w:t>the (x,y) coordinates of the optimal tower location (separated by spaces) and the distance from the tower to the farthest town (also separated by a space)</w:t>
+        <w:t>the (</w:t>
+      </w:r>
+      <w:proofErr w:type="spellStart"/>
+      <w:proofErr w:type="gramStart"/>
+      <w:r>
+        <w:t>x,y</w:t>
+      </w:r>
+      <w:proofErr w:type="spellEnd"/>
+      <w:proofErr w:type="gramEnd"/>
+      <w:r>
+        <w:t>) coordinates of the optimal tower location (separated by spaces) and the distance from the tower to the farthest town (also separated by a space)</w:t>
       </w:r>
       <w:r>
         <w:t xml:space="preserve"> to the output file</w:t>
@@ -3384,8 +3597,13 @@
       <w:r>
         <w:t xml:space="preserve"> </w:t>
       </w:r>
-      <w:r>
-        <w:t xml:space="preserve">Round all numbers to three decimal places. </w:t>
+      <w:proofErr w:type="gramStart"/>
+      <w:r>
+        <w:t>Round</w:t>
+      </w:r>
+      <w:proofErr w:type="gramEnd"/>
+      <w:r>
+        <w:t xml:space="preserve"> all numbers to three decimal places. </w:t>
       </w:r>
       <w:r>
         <w:t>Answers for each entry will be accepted if they are within 5% of the correct answer.</w:t>
@@ -3715,7 +3933,15 @@
         <w:t xml:space="preserve"> to the output file</w:t>
       </w:r>
       <w:r>
-        <w:t>. Identical orders should be omitted, that is, if you have already stated a possible order, you should not repeat it later on. For example, if your teacher had two copies of “Faust,” you should only print out “Faust, Faust,” not “Faust, Faust\nFaust, Faust.”</w:t>
+        <w:t>. Identical orders should be omitted, that is, if you have already stated a possible order, you should not repeat it later on. For example, if your teacher had two copies of “Faust,” you should only print out “Faust, Faust,” not “Faust, Faust\</w:t>
+      </w:r>
+      <w:proofErr w:type="spellStart"/>
+      <w:r>
+        <w:t>nFaust</w:t>
+      </w:r>
+      <w:proofErr w:type="spellEnd"/>
+      <w:r>
+        <w:t>, Faust.”</w:t>
       </w:r>
     </w:p>
     <w:p>
@@ -3771,8 +3997,21 @@
           </w:tcPr>
           <w:p>
             <w:r>
-              <w:t>Mockingbird Mockingbird Mockingbird</w:t>
-            </w:r>
+              <w:t xml:space="preserve">Mockingbird </w:t>
+            </w:r>
+            <w:proofErr w:type="spellStart"/>
+            <w:r>
+              <w:t>Mockingbird</w:t>
+            </w:r>
+            <w:proofErr w:type="spellEnd"/>
+            <w:r>
+              <w:t xml:space="preserve"> </w:t>
+            </w:r>
+            <w:proofErr w:type="spellStart"/>
+            <w:r>
+              <w:t>Mockingbird</w:t>
+            </w:r>
+            <w:proofErr w:type="spellEnd"/>
           </w:p>
         </w:tc>
         <w:tc>
@@ -3882,6 +4121,41 @@
 </w:document>
 </file>
 
+<file path=word/comments.xml><?xml version="1.0" encoding="utf-8"?>
+<w:comments xmlns:wpc="http://schemas.microsoft.com/office/word/2010/wordprocessingCanvas" xmlns:cx="http://schemas.microsoft.com/office/drawing/2014/chartex" xmlns:cx1="http://schemas.microsoft.com/office/drawing/2015/9/8/chartex" xmlns:cx2="http://schemas.microsoft.com/office/drawing/2015/10/21/chartex" xmlns:mc="http://schemas.openxmlformats.org/markup-compatibility/2006" xmlns:o="urn:schemas-microsoft-com:office:office" xmlns:r="http://schemas.openxmlformats.org/officeDocument/2006/relationships" xmlns:m="http://schemas.openxmlformats.org/officeDocument/2006/math" xmlns:v="urn:schemas-microsoft-com:vml" xmlns:wp14="http://schemas.microsoft.com/office/word/2010/wordprocessingDrawing" xmlns:wp="http://schemas.openxmlformats.org/drawingml/2006/wordprocessingDrawing" xmlns:w10="urn:schemas-microsoft-com:office:word" xmlns:w="http://schemas.openxmlformats.org/wordprocessingml/2006/main" xmlns:w14="http://schemas.microsoft.com/office/word/2010/wordml" xmlns:w15="http://schemas.microsoft.com/office/word/2012/wordml" xmlns:w16se="http://schemas.microsoft.com/office/word/2015/wordml/symex" xmlns:wpg="http://schemas.microsoft.com/office/word/2010/wordprocessingGroup" xmlns:wpi="http://schemas.microsoft.com/office/word/2010/wordprocessingInk" xmlns:wne="http://schemas.microsoft.com/office/word/2006/wordml" xmlns:wps="http://schemas.microsoft.com/office/word/2010/wordprocessingShape" mc:Ignorable="w14 w15 w16se wp14">
+  <w:comment w:id="0" w:author="Patrick Naughton" w:date="2017-07-19T14:38:00Z" w:initials="PN">
+    <w:p>
+      <w:pPr>
+        <w:pStyle w:val="CommentText"/>
+      </w:pPr>
+      <w:r>
+        <w:rPr>
+          <w:rStyle w:val="CommentReference"/>
+        </w:rPr>
+        <w:annotationRef/>
+      </w:r>
+      <w:r>
+        <w:t xml:space="preserve">Questionable. I’m adding this now because without being super complex, I’m unsure how to force contestants to distinguish between first word capitalization and proper noun capitalization, i.e., if the first word of a sentence is Aaron, it is capitalized correctly, but it is impossible to determine if it is spelled correctly without having a separate list of proper nouns. For example, having </w:t>
+      </w:r>
+      <w:proofErr w:type="spellStart"/>
+      <w:r>
+        <w:t>Hwoever</w:t>
+      </w:r>
+      <w:proofErr w:type="spellEnd"/>
+      <w:r>
+        <w:t xml:space="preserve"> at the beginning of a sentence makes it look like it could be a proper noun, even though it is clearly a misspelling of “However,” and should be treated as such.</w:t>
+      </w:r>
+    </w:p>
+  </w:comment>
+</w:comments>
+</file>
+
+<file path=word/commentsExtended.xml><?xml version="1.0" encoding="utf-8"?>
+<w15:commentsEx xmlns:wpc="http://schemas.microsoft.com/office/word/2010/wordprocessingCanvas" xmlns:cx="http://schemas.microsoft.com/office/drawing/2014/chartex" xmlns:cx1="http://schemas.microsoft.com/office/drawing/2015/9/8/chartex" xmlns:cx2="http://schemas.microsoft.com/office/drawing/2015/10/21/chartex" xmlns:mc="http://schemas.openxmlformats.org/markup-compatibility/2006" xmlns:o="urn:schemas-microsoft-com:office:office" xmlns:r="http://schemas.openxmlformats.org/officeDocument/2006/relationships" xmlns:m="http://schemas.openxmlformats.org/officeDocument/2006/math" xmlns:v="urn:schemas-microsoft-com:vml" xmlns:wp14="http://schemas.microsoft.com/office/word/2010/wordprocessingDrawing" xmlns:wp="http://schemas.openxmlformats.org/drawingml/2006/wordprocessingDrawing" xmlns:w10="urn:schemas-microsoft-com:office:word" xmlns:w="http://schemas.openxmlformats.org/wordprocessingml/2006/main" xmlns:w14="http://schemas.microsoft.com/office/word/2010/wordml" xmlns:w15="http://schemas.microsoft.com/office/word/2012/wordml" xmlns:w16se="http://schemas.microsoft.com/office/word/2015/wordml/symex" xmlns:wpg="http://schemas.microsoft.com/office/word/2010/wordprocessingGroup" xmlns:wpi="http://schemas.microsoft.com/office/word/2010/wordprocessingInk" xmlns:wne="http://schemas.microsoft.com/office/word/2006/wordml" xmlns:wps="http://schemas.microsoft.com/office/word/2010/wordprocessingShape" mc:Ignorable="w14 w15 w16se wp14">
+  <w15:commentEx w15:paraId="5ED833E2" w15:done="0"/>
+</w15:commentsEx>
+</file>
+
 <file path=word/numbering.xml><?xml version="1.0" encoding="utf-8"?>
 <w:numbering xmlns:wpc="http://schemas.microsoft.com/office/word/2010/wordprocessingCanvas" xmlns:cx="http://schemas.microsoft.com/office/drawing/2014/chartex" xmlns:cx1="http://schemas.microsoft.com/office/drawing/2015/9/8/chartex" xmlns:cx2="http://schemas.microsoft.com/office/drawing/2015/10/21/chartex" xmlns:mc="http://schemas.openxmlformats.org/markup-compatibility/2006" xmlns:o="urn:schemas-microsoft-com:office:office" xmlns:r="http://schemas.openxmlformats.org/officeDocument/2006/relationships" xmlns:m="http://schemas.openxmlformats.org/officeDocument/2006/math" xmlns:v="urn:schemas-microsoft-com:vml" xmlns:wp14="http://schemas.microsoft.com/office/word/2010/wordprocessingDrawing" xmlns:wp="http://schemas.openxmlformats.org/drawingml/2006/wordprocessingDrawing" xmlns:w10="urn:schemas-microsoft-com:office:word" xmlns:w="http://schemas.openxmlformats.org/wordprocessingml/2006/main" xmlns:w14="http://schemas.microsoft.com/office/word/2010/wordml" xmlns:w15="http://schemas.microsoft.com/office/word/2012/wordml" xmlns:w16se="http://schemas.microsoft.com/office/word/2015/wordml/symex" xmlns:wpg="http://schemas.microsoft.com/office/word/2010/wordprocessingGroup" xmlns:wpi="http://schemas.microsoft.com/office/word/2010/wordprocessingInk" xmlns:wne="http://schemas.microsoft.com/office/word/2006/wordml" xmlns:wps="http://schemas.microsoft.com/office/word/2010/wordprocessingShape" mc:Ignorable="w14 w15 w16se wp14">
   <w:abstractNum w:abstractNumId="0" w15:restartNumberingAfterBreak="0">
@@ -3974,6 +4248,14 @@
     <w:abstractNumId w:val="0"/>
   </w:num>
 </w:numbering>
+</file>
+
+<file path=word/people.xml><?xml version="1.0" encoding="utf-8"?>
+<w15:people xmlns:wpc="http://schemas.microsoft.com/office/word/2010/wordprocessingCanvas" xmlns:cx="http://schemas.microsoft.com/office/drawing/2014/chartex" xmlns:cx1="http://schemas.microsoft.com/office/drawing/2015/9/8/chartex" xmlns:cx2="http://schemas.microsoft.com/office/drawing/2015/10/21/chartex" xmlns:mc="http://schemas.openxmlformats.org/markup-compatibility/2006" xmlns:o="urn:schemas-microsoft-com:office:office" xmlns:r="http://schemas.openxmlformats.org/officeDocument/2006/relationships" xmlns:m="http://schemas.openxmlformats.org/officeDocument/2006/math" xmlns:v="urn:schemas-microsoft-com:vml" xmlns:wp14="http://schemas.microsoft.com/office/word/2010/wordprocessingDrawing" xmlns:wp="http://schemas.openxmlformats.org/drawingml/2006/wordprocessingDrawing" xmlns:w10="urn:schemas-microsoft-com:office:word" xmlns:w="http://schemas.openxmlformats.org/wordprocessingml/2006/main" xmlns:w14="http://schemas.microsoft.com/office/word/2010/wordml" xmlns:w15="http://schemas.microsoft.com/office/word/2012/wordml" xmlns:w16se="http://schemas.microsoft.com/office/word/2015/wordml/symex" xmlns:wpg="http://schemas.microsoft.com/office/word/2010/wordprocessingGroup" xmlns:wpi="http://schemas.microsoft.com/office/word/2010/wordprocessingInk" xmlns:wne="http://schemas.microsoft.com/office/word/2006/wordml" xmlns:wps="http://schemas.microsoft.com/office/word/2010/wordprocessingShape" mc:Ignorable="w14 w15 w16se wp14">
+  <w15:person w15:author="Patrick Naughton">
+    <w15:presenceInfo w15:providerId="Windows Live" w15:userId="3aaf10dd5a67deea"/>
+  </w15:person>
+</w15:people>
 </file>
 
 <file path=word/styles.xml><?xml version="1.0" encoding="utf-8"?>
@@ -4537,6 +4819,106 @@
       <w:contextualSpacing/>
     </w:pPr>
   </w:style>
+  <w:style w:type="character" w:styleId="CommentReference">
+    <w:name w:val="annotation reference"/>
+    <w:basedOn w:val="DefaultParagraphFont"/>
+    <w:uiPriority w:val="99"/>
+    <w:semiHidden/>
+    <w:unhideWhenUsed/>
+    <w:rsid w:val="00F037BC"/>
+    <w:rPr>
+      <w:sz w:val="16"/>
+      <w:szCs w:val="16"/>
+    </w:rPr>
+  </w:style>
+  <w:style w:type="paragraph" w:styleId="CommentText">
+    <w:name w:val="annotation text"/>
+    <w:basedOn w:val="Normal"/>
+    <w:link w:val="CommentTextChar"/>
+    <w:uiPriority w:val="99"/>
+    <w:semiHidden/>
+    <w:unhideWhenUsed/>
+    <w:rsid w:val="00F037BC"/>
+    <w:pPr>
+      <w:spacing w:line="240" w:lineRule="auto"/>
+    </w:pPr>
+    <w:rPr>
+      <w:sz w:val="20"/>
+      <w:szCs w:val="20"/>
+    </w:rPr>
+  </w:style>
+  <w:style w:type="character" w:customStyle="1" w:styleId="CommentTextChar">
+    <w:name w:val="Comment Text Char"/>
+    <w:basedOn w:val="DefaultParagraphFont"/>
+    <w:link w:val="CommentText"/>
+    <w:uiPriority w:val="99"/>
+    <w:semiHidden/>
+    <w:rsid w:val="00F037BC"/>
+    <w:rPr>
+      <w:rFonts w:ascii="Calibri" w:hAnsi="Calibri"/>
+      <w:sz w:val="20"/>
+      <w:szCs w:val="20"/>
+    </w:rPr>
+  </w:style>
+  <w:style w:type="paragraph" w:styleId="CommentSubject">
+    <w:name w:val="annotation subject"/>
+    <w:basedOn w:val="CommentText"/>
+    <w:next w:val="CommentText"/>
+    <w:link w:val="CommentSubjectChar"/>
+    <w:uiPriority w:val="99"/>
+    <w:semiHidden/>
+    <w:unhideWhenUsed/>
+    <w:rsid w:val="00F037BC"/>
+    <w:rPr>
+      <w:b/>
+      <w:bCs/>
+    </w:rPr>
+  </w:style>
+  <w:style w:type="character" w:customStyle="1" w:styleId="CommentSubjectChar">
+    <w:name w:val="Comment Subject Char"/>
+    <w:basedOn w:val="CommentTextChar"/>
+    <w:link w:val="CommentSubject"/>
+    <w:uiPriority w:val="99"/>
+    <w:semiHidden/>
+    <w:rsid w:val="00F037BC"/>
+    <w:rPr>
+      <w:rFonts w:ascii="Calibri" w:hAnsi="Calibri"/>
+      <w:b/>
+      <w:bCs/>
+      <w:sz w:val="20"/>
+      <w:szCs w:val="20"/>
+    </w:rPr>
+  </w:style>
+  <w:style w:type="paragraph" w:styleId="BalloonText">
+    <w:name w:val="Balloon Text"/>
+    <w:basedOn w:val="Normal"/>
+    <w:link w:val="BalloonTextChar"/>
+    <w:uiPriority w:val="99"/>
+    <w:semiHidden/>
+    <w:unhideWhenUsed/>
+    <w:rsid w:val="00F037BC"/>
+    <w:pPr>
+      <w:spacing w:after="0" w:line="240" w:lineRule="auto"/>
+    </w:pPr>
+    <w:rPr>
+      <w:rFonts w:ascii="Segoe UI" w:hAnsi="Segoe UI" w:cs="Segoe UI"/>
+      <w:sz w:val="18"/>
+      <w:szCs w:val="18"/>
+    </w:rPr>
+  </w:style>
+  <w:style w:type="character" w:customStyle="1" w:styleId="BalloonTextChar">
+    <w:name w:val="Balloon Text Char"/>
+    <w:basedOn w:val="DefaultParagraphFont"/>
+    <w:link w:val="BalloonText"/>
+    <w:uiPriority w:val="99"/>
+    <w:semiHidden/>
+    <w:rsid w:val="00F037BC"/>
+    <w:rPr>
+      <w:rFonts w:ascii="Segoe UI" w:hAnsi="Segoe UI" w:cs="Segoe UI"/>
+      <w:sz w:val="18"/>
+      <w:szCs w:val="18"/>
+    </w:rPr>
+  </w:style>
 </w:styles>
 </file>
 
@@ -4806,7 +5188,7 @@
 </file>
 
 <file path=customXml/itemProps1.xml><?xml version="1.0" encoding="utf-8"?>
-<ds:datastoreItem xmlns:ds="http://schemas.openxmlformats.org/officeDocument/2006/customXml" ds:itemID="{E6FE5524-820C-438A-BF1D-4E5913AFE52C}">
+<ds:datastoreItem xmlns:ds="http://schemas.openxmlformats.org/officeDocument/2006/customXml" ds:itemID="{F5834417-E8D7-43FD-AED1-8A1E99155957}">
   <ds:schemaRefs>
     <ds:schemaRef ds:uri="http://schemas.openxmlformats.org/officeDocument/2006/bibliography"/>
   </ds:schemaRefs>

</xml_diff>